<commit_message>
Attempted to fill in some design details
</commit_message>
<xml_diff>
--- a/Design Document/DesignDocument.docx
+++ b/Design Document/DesignDocument.docx
@@ -754,7 +754,7 @@
       </w:sdtPr>
       <w:sdtEndPr>
         <w:rPr>
-          <w:rFonts w:ascii="Times New Roman" w:hAnsi="Times New Roman"/>
+          <w:rFonts w:ascii="Sitka Text" w:hAnsi="Sitka Text"/>
           <w:noProof/>
         </w:rPr>
       </w:sdtEndPr>
@@ -2595,16 +2595,7 @@
       </w:pPr>
       <w:bookmarkStart w:id="2" w:name="_Toc127547872"/>
       <w:r>
-        <w:t>1.</w:t>
-      </w:r>
-      <w:r>
-        <w:t>2</w:t>
-      </w:r>
-      <w:r>
-        <w:t xml:space="preserve"> </w:t>
-      </w:r>
-      <w:r>
-        <w:t>Solution</w:t>
+        <w:t>1.2 Solution</w:t>
       </w:r>
       <w:bookmarkEnd w:id="2"/>
     </w:p>
@@ -2626,16 +2617,7 @@
       <w:bookmarkStart w:id="3" w:name="_Toc127547873"/>
       <w:r>
         <w:lastRenderedPageBreak/>
-        <w:t>1.</w:t>
-      </w:r>
-      <w:r>
-        <w:t>3</w:t>
-      </w:r>
-      <w:r>
-        <w:t xml:space="preserve"> </w:t>
-      </w:r>
-      <w:r>
-        <w:t>Visual Aid</w:t>
+        <w:t>1.3 Visual Aid</w:t>
       </w:r>
       <w:bookmarkStart w:id="4" w:name="_Toc127547563"/>
       <w:r>
@@ -2725,7 +2707,13 @@
         </w:r>
       </w:fldSimple>
       <w:r>
-        <w:t>. A high-level visual representation of the general usage of our project.</w:t>
+        <w:t xml:space="preserve">. A high-level visual representation of the general usage of </w:t>
+      </w:r>
+      <w:r>
+        <w:t>the Portable Thermal Printer</w:t>
+      </w:r>
+      <w:r>
+        <w:t>.</w:t>
       </w:r>
     </w:p>
     <w:p>
@@ -2734,10 +2722,7 @@
       </w:pPr>
       <w:bookmarkStart w:id="5" w:name="_Toc127547874"/>
       <w:r>
-        <w:t>1.</w:t>
-      </w:r>
-      <w:r>
-        <w:t>4 High-Level Requirements</w:t>
+        <w:t>1.4 High-Level Requirements</w:t>
       </w:r>
       <w:bookmarkEnd w:id="5"/>
     </w:p>
@@ -2826,7 +2811,14 @@
         <w:rPr>
           <w:color w:val="FF0000"/>
         </w:rPr>
-        <w:t xml:space="preserve"> Some teams may wish to split this chapter in two: 2. Design Procedure, and 3. Design Details. </w:t>
+        <w:t xml:space="preserve"> Some teams may wish to split this chapter in two: </w:t>
+      </w:r>
+      <w:r>
+        <w:rPr>
+          <w:color w:val="FF0000"/>
+        </w:rPr>
+        <w:lastRenderedPageBreak/>
+        <w:t xml:space="preserve">2. Design Procedure, and 3. Design Details. </w:t>
       </w:r>
       <w:r>
         <w:rPr>
@@ -2845,7 +2837,6 @@
         <w:rPr>
           <w:color w:val="FF0000"/>
         </w:rPr>
-        <w:lastRenderedPageBreak/>
         <w:t xml:space="preserve">Following is a “template” for displayed math. Use the </w:t>
       </w:r>
       <w:proofErr w:type="spellStart"/>
@@ -2956,13 +2947,7 @@
       </w:pPr>
       <w:bookmarkStart w:id="7" w:name="_Toc127547876"/>
       <w:r>
-        <w:t>2.1</w:t>
-      </w:r>
-      <w:r>
-        <w:t xml:space="preserve"> </w:t>
-      </w:r>
-      <w:r>
-        <w:t>Block Diagra</w:t>
+        <w:t>2.1 Block Diagra</w:t>
       </w:r>
       <w:r>
         <w:t>m</w:t>
@@ -3041,13 +3026,11 @@
         </w:r>
       </w:fldSimple>
       <w:r>
-        <w:t>. A block diagram………………</w:t>
-      </w:r>
-      <w:proofErr w:type="gramStart"/>
-      <w:r>
-        <w:t>…..</w:t>
-      </w:r>
-      <w:proofErr w:type="gramEnd"/>
+        <w:t xml:space="preserve">. </w:t>
+      </w:r>
+      <w:r>
+        <w:t>Portable Thermal Printer system block diagram.</w:t>
+      </w:r>
     </w:p>
     <w:p>
       <w:pPr>
@@ -3114,16 +3097,7 @@
         <w:t>2</w:t>
       </w:r>
       <w:r>
-        <w:t>.</w:t>
-      </w:r>
-      <w:r>
-        <w:t>1</w:t>
-      </w:r>
-      <w:r>
-        <w:t xml:space="preserve"> </w:t>
-      </w:r>
-      <w:r>
-        <w:t>Description</w:t>
+        <w:t>.1 Description</w:t>
       </w:r>
       <w:bookmarkEnd w:id="9"/>
     </w:p>
@@ -3135,6 +3109,7 @@
     <w:p/>
     <w:p>
       <w:r>
+        <w:lastRenderedPageBreak/>
         <w:t xml:space="preserve">There will be a simple web page backed by the server that a user can interface with and upload an image to and upon which, the user can request a connected printer to print the uploaded image. The server will send data to the MCU through a </w:t>
       </w:r>
       <w:proofErr w:type="spellStart"/>
@@ -3152,7 +3127,6 @@
       </w:pPr>
       <w:bookmarkStart w:id="10" w:name="_Toc127547879"/>
       <w:r>
-        <w:lastRenderedPageBreak/>
         <w:t>2.</w:t>
       </w:r>
       <w:r>
@@ -3216,11 +3190,24 @@
           <w:p>
             <w:pPr>
               <w:rPr>
+                <w:b/>
+                <w:bCs/>
                 <w:color w:val="FF0000"/>
               </w:rPr>
             </w:pPr>
             <w:r>
+              <w:rPr>
+                <w:b/>
+                <w:bCs/>
+              </w:rPr>
               <w:t>Requirement</w:t>
+            </w:r>
+            <w:r>
+              <w:rPr>
+                <w:b/>
+                <w:bCs/>
+              </w:rPr>
+              <w:t>s</w:t>
             </w:r>
           </w:p>
         </w:tc>
@@ -3231,10 +3218,16 @@
           <w:p>
             <w:pPr>
               <w:rPr>
+                <w:b/>
+                <w:bCs/>
                 <w:color w:val="FF0000"/>
               </w:rPr>
             </w:pPr>
             <w:r>
+              <w:rPr>
+                <w:b/>
+                <w:bCs/>
+              </w:rPr>
               <w:t>Verification</w:t>
             </w:r>
           </w:p>
@@ -3250,74 +3243,9 @@
               <w:pStyle w:val="ListParagraph"/>
               <w:numPr>
                 <w:ilvl w:val="0"/>
-                <w:numId w:val="9"/>
+                <w:numId w:val="25"/>
               </w:numPr>
-              <w:rPr>
-                <w:color w:val="FF0000"/>
-              </w:rPr>
             </w:pPr>
-            <w:r>
-              <w:rPr>
-                <w:bCs/>
-                <w:color w:val="FF0000"/>
-              </w:rPr>
-              <w:t>Requirement</w:t>
-            </w:r>
-          </w:p>
-          <w:p>
-            <w:pPr>
-              <w:pStyle w:val="ListParagraph"/>
-              <w:numPr>
-                <w:ilvl w:val="1"/>
-                <w:numId w:val="9"/>
-              </w:numPr>
-              <w:rPr>
-                <w:color w:val="FF0000"/>
-              </w:rPr>
-            </w:pPr>
-            <w:proofErr w:type="spellStart"/>
-            <w:r>
-              <w:rPr>
-                <w:color w:val="FF0000"/>
-              </w:rPr>
-              <w:t>Subrequirement</w:t>
-            </w:r>
-            <w:proofErr w:type="spellEnd"/>
-          </w:p>
-          <w:p>
-            <w:pPr>
-              <w:pStyle w:val="ListParagraph"/>
-              <w:numPr>
-                <w:ilvl w:val="1"/>
-                <w:numId w:val="9"/>
-              </w:numPr>
-              <w:rPr>
-                <w:color w:val="FF0000"/>
-              </w:rPr>
-            </w:pPr>
-            <w:proofErr w:type="spellStart"/>
-            <w:r>
-              <w:rPr>
-                <w:color w:val="FF0000"/>
-              </w:rPr>
-              <w:t>Subrequirement</w:t>
-            </w:r>
-            <w:proofErr w:type="spellEnd"/>
-          </w:p>
-          <w:p>
-            <w:pPr>
-              <w:rPr>
-                <w:color w:val="FF0000"/>
-              </w:rPr>
-            </w:pPr>
-            <w:proofErr w:type="spellStart"/>
-            <w:r>
-              <w:rPr>
-                <w:color w:val="FF0000"/>
-              </w:rPr>
-              <w:t>Subrequirement</w:t>
-            </w:r>
-            <w:proofErr w:type="spellEnd"/>
           </w:p>
         </w:tc>
         <w:tc>
@@ -3326,76 +3254,10 @@
           </w:tcPr>
           <w:p>
             <w:pPr>
-              <w:pStyle w:val="ListParagraph"/>
-              <w:numPr>
-                <w:ilvl w:val="0"/>
-                <w:numId w:val="10"/>
-              </w:numPr>
               <w:rPr>
                 <w:color w:val="FF0000"/>
               </w:rPr>
             </w:pPr>
-            <w:r>
-              <w:rPr>
-                <w:color w:val="FF0000"/>
-              </w:rPr>
-              <w:t>Verification</w:t>
-            </w:r>
-          </w:p>
-          <w:p>
-            <w:pPr>
-              <w:pStyle w:val="ListParagraph"/>
-              <w:numPr>
-                <w:ilvl w:val="1"/>
-                <w:numId w:val="10"/>
-              </w:numPr>
-              <w:rPr>
-                <w:color w:val="FF0000"/>
-              </w:rPr>
-            </w:pPr>
-            <w:proofErr w:type="spellStart"/>
-            <w:r>
-              <w:rPr>
-                <w:color w:val="FF0000"/>
-              </w:rPr>
-              <w:t>Subverification</w:t>
-            </w:r>
-            <w:proofErr w:type="spellEnd"/>
-          </w:p>
-          <w:p>
-            <w:pPr>
-              <w:pStyle w:val="ListParagraph"/>
-              <w:numPr>
-                <w:ilvl w:val="1"/>
-                <w:numId w:val="10"/>
-              </w:numPr>
-              <w:rPr>
-                <w:color w:val="FF0000"/>
-              </w:rPr>
-            </w:pPr>
-            <w:proofErr w:type="spellStart"/>
-            <w:r>
-              <w:rPr>
-                <w:color w:val="FF0000"/>
-              </w:rPr>
-              <w:t>Subverification</w:t>
-            </w:r>
-            <w:proofErr w:type="spellEnd"/>
-          </w:p>
-          <w:p>
-            <w:pPr>
-              <w:rPr>
-                <w:color w:val="FF0000"/>
-              </w:rPr>
-            </w:pPr>
-            <w:proofErr w:type="spellStart"/>
-            <w:r>
-              <w:rPr>
-                <w:color w:val="FF0000"/>
-              </w:rPr>
-              <w:t>Subverification</w:t>
-            </w:r>
-            <w:proofErr w:type="spellEnd"/>
           </w:p>
         </w:tc>
       </w:tr>
@@ -3406,77 +3268,10 @@
           </w:tcPr>
           <w:p>
             <w:pPr>
-              <w:pStyle w:val="ListParagraph"/>
-              <w:numPr>
-                <w:ilvl w:val="0"/>
-                <w:numId w:val="9"/>
-              </w:numPr>
               <w:rPr>
                 <w:color w:val="FF0000"/>
               </w:rPr>
             </w:pPr>
-            <w:r>
-              <w:rPr>
-                <w:bCs/>
-                <w:color w:val="FF0000"/>
-              </w:rPr>
-              <w:t>Requirement</w:t>
-            </w:r>
-          </w:p>
-          <w:p>
-            <w:pPr>
-              <w:pStyle w:val="ListParagraph"/>
-              <w:numPr>
-                <w:ilvl w:val="1"/>
-                <w:numId w:val="9"/>
-              </w:numPr>
-              <w:rPr>
-                <w:color w:val="FF0000"/>
-              </w:rPr>
-            </w:pPr>
-            <w:proofErr w:type="spellStart"/>
-            <w:r>
-              <w:rPr>
-                <w:color w:val="FF0000"/>
-              </w:rPr>
-              <w:t>Subrequirement</w:t>
-            </w:r>
-            <w:proofErr w:type="spellEnd"/>
-          </w:p>
-          <w:p>
-            <w:pPr>
-              <w:pStyle w:val="ListParagraph"/>
-              <w:numPr>
-                <w:ilvl w:val="1"/>
-                <w:numId w:val="9"/>
-              </w:numPr>
-              <w:rPr>
-                <w:color w:val="FF0000"/>
-              </w:rPr>
-            </w:pPr>
-            <w:proofErr w:type="spellStart"/>
-            <w:r>
-              <w:rPr>
-                <w:color w:val="FF0000"/>
-              </w:rPr>
-              <w:t>Subrequirement</w:t>
-            </w:r>
-            <w:proofErr w:type="spellEnd"/>
-          </w:p>
-          <w:p>
-            <w:pPr>
-              <w:rPr>
-                <w:color w:val="FF0000"/>
-              </w:rPr>
-            </w:pPr>
-            <w:proofErr w:type="spellStart"/>
-            <w:r>
-              <w:rPr>
-                <w:color w:val="FF0000"/>
-              </w:rPr>
-              <w:t>Subrequirement</w:t>
-            </w:r>
-            <w:proofErr w:type="spellEnd"/>
           </w:p>
         </w:tc>
         <w:tc>
@@ -3485,76 +3280,10 @@
           </w:tcPr>
           <w:p>
             <w:pPr>
-              <w:pStyle w:val="ListParagraph"/>
-              <w:numPr>
-                <w:ilvl w:val="0"/>
-                <w:numId w:val="10"/>
-              </w:numPr>
               <w:rPr>
                 <w:color w:val="FF0000"/>
               </w:rPr>
             </w:pPr>
-            <w:r>
-              <w:rPr>
-                <w:color w:val="FF0000"/>
-              </w:rPr>
-              <w:t>Verification</w:t>
-            </w:r>
-          </w:p>
-          <w:p>
-            <w:pPr>
-              <w:pStyle w:val="ListParagraph"/>
-              <w:numPr>
-                <w:ilvl w:val="1"/>
-                <w:numId w:val="10"/>
-              </w:numPr>
-              <w:rPr>
-                <w:color w:val="FF0000"/>
-              </w:rPr>
-            </w:pPr>
-            <w:proofErr w:type="spellStart"/>
-            <w:r>
-              <w:rPr>
-                <w:color w:val="FF0000"/>
-              </w:rPr>
-              <w:t>Subverification</w:t>
-            </w:r>
-            <w:proofErr w:type="spellEnd"/>
-          </w:p>
-          <w:p>
-            <w:pPr>
-              <w:pStyle w:val="ListParagraph"/>
-              <w:numPr>
-                <w:ilvl w:val="1"/>
-                <w:numId w:val="10"/>
-              </w:numPr>
-              <w:rPr>
-                <w:color w:val="FF0000"/>
-              </w:rPr>
-            </w:pPr>
-            <w:proofErr w:type="spellStart"/>
-            <w:r>
-              <w:rPr>
-                <w:color w:val="FF0000"/>
-              </w:rPr>
-              <w:t>Subverification</w:t>
-            </w:r>
-            <w:proofErr w:type="spellEnd"/>
-          </w:p>
-          <w:p>
-            <w:pPr>
-              <w:rPr>
-                <w:color w:val="FF0000"/>
-              </w:rPr>
-            </w:pPr>
-            <w:proofErr w:type="spellStart"/>
-            <w:r>
-              <w:rPr>
-                <w:color w:val="FF0000"/>
-              </w:rPr>
-              <w:t>Subverification</w:t>
-            </w:r>
-            <w:proofErr w:type="spellEnd"/>
           </w:p>
         </w:tc>
       </w:tr>
@@ -3626,7 +3355,11 @@
     </w:p>
     <w:p>
       <w:r>
-        <w:t>- A server which allows the user (when connected) to upload an image through a computer or cell phone and enables the MCU to receive the data through a request following the event. The front end can be created with a simple interface (i.e., basic web development through HTML/CSS/JavaScript) that allows users to upload an image, and an on-screen button which flags the image as ready to be delivered to the MCU upon the next request. The back end can be handled with the Django framework and an API which allows the user to actually upload the image on the server and for the MCU to get an encoded version of the to-be-printed image (</w:t>
+        <w:t xml:space="preserve">- A server which allows the user (when connected) to upload an image through a computer or cell phone and enables the MCU to receive the data through a request following the event. The front end can be created with a simple interface (i.e., basic web development through HTML/CSS/JavaScript) that allows users to upload an image, and an </w:t>
+      </w:r>
+      <w:r>
+        <w:lastRenderedPageBreak/>
+        <w:t>on-screen button which flags the image as ready to be delivered to the MCU upon the next request. The back end can be handled with the Django framework and an API which allows the user to actually upload the image on the server and for the MCU to get an encoded version of the to-be-printed image (</w:t>
       </w:r>
       <w:proofErr w:type="spellStart"/>
       <w:r>
@@ -3640,7 +3373,6 @@
     <w:p/>
     <w:p>
       <w:r>
-        <w:lastRenderedPageBreak/>
         <w:t>- As mentioned previously, the server can be hosted locally for the scope of this project as-is, especially as a means of saving a consistent amount of money as opposed to hosting on a commercial  cloud platform such as AWS or GCP. For large scale implementation, we of course cannot rely on local servers, but this simplifies our testing requirements with a small sample set of users and devices to work with.</w:t>
       </w:r>
     </w:p>
@@ -3666,19 +3398,7 @@
       </w:pPr>
       <w:bookmarkStart w:id="11" w:name="_Toc127547880"/>
       <w:r>
-        <w:t>2.</w:t>
-      </w:r>
-      <w:r>
-        <w:t>3</w:t>
-      </w:r>
-      <w:r>
-        <w:t xml:space="preserve"> </w:t>
-      </w:r>
-      <w:r>
-        <w:t>Imaging</w:t>
-      </w:r>
-      <w:r>
-        <w:t xml:space="preserve"> Subsystem</w:t>
+        <w:t>2.3 Imaging Subsystem</w:t>
       </w:r>
       <w:bookmarkEnd w:id="11"/>
     </w:p>
@@ -3715,13 +3435,7 @@
       </w:pPr>
       <w:bookmarkStart w:id="12" w:name="_Toc127547881"/>
       <w:r>
-        <w:t>2.</w:t>
-      </w:r>
-      <w:r>
-        <w:t>3</w:t>
-      </w:r>
-      <w:r>
-        <w:t>.1 Description</w:t>
+        <w:t>2.3.1 Description</w:t>
       </w:r>
       <w:bookmarkEnd w:id="12"/>
     </w:p>
@@ -3736,13 +3450,7 @@
       </w:pPr>
       <w:bookmarkStart w:id="13" w:name="_Toc127547882"/>
       <w:r>
-        <w:t>2.</w:t>
-      </w:r>
-      <w:r>
-        <w:t>3</w:t>
-      </w:r>
-      <w:r>
-        <w:t>.2 Requirements and Verification</w:t>
+        <w:t>2.3.2 Requirements and Verification</w:t>
       </w:r>
       <w:bookmarkEnd w:id="13"/>
     </w:p>
@@ -3892,6 +3600,7 @@
               <w:rPr>
                 <w:color w:val="FF0000"/>
               </w:rPr>
+              <w:lastRenderedPageBreak/>
               <w:t>Subrequirement</w:t>
             </w:r>
             <w:proofErr w:type="spellEnd"/>
@@ -3931,6 +3640,7 @@
               <w:rPr>
                 <w:color w:val="FF0000"/>
               </w:rPr>
+              <w:lastRenderedPageBreak/>
               <w:t>Verification</w:t>
             </w:r>
           </w:p>
@@ -3970,6 +3680,7 @@
               <w:rPr>
                 <w:color w:val="FF0000"/>
               </w:rPr>
+              <w:lastRenderedPageBreak/>
               <w:t>Subverification</w:t>
             </w:r>
             <w:proofErr w:type="spellEnd"/>
@@ -4012,6 +3723,7 @@
                 <w:bCs/>
                 <w:color w:val="FF0000"/>
               </w:rPr>
+              <w:lastRenderedPageBreak/>
               <w:t>Requirement</w:t>
             </w:r>
           </w:p>
@@ -4200,90 +3912,69 @@
       </w:r>
       <w:proofErr w:type="gramEnd"/>
       <w:r>
-        <w:t xml:space="preserve"> tape out, albeit at a slower clock, so we will attempt to multiply our hardware throughput at the correct </w:t>
-      </w:r>
+        <w:t xml:space="preserve"> tape out, albeit at a slower clock, so we will attempt to multiply our hardware throughput at the correct proportional speedup rate. The FPGA can run at a speed of 50 MHz</w:t>
+      </w:r>
+      <w:r>
+        <w:t xml:space="preserve"> [7</w:t>
+      </w:r>
+      <w:r>
+        <w:t xml:space="preserve">], while mainstream ASICs can usually run 10-50x faster than this, but this will still be much faster than processing the image through software means (on the cloud or on the MCU). </w:t>
+      </w:r>
+    </w:p>
+    <w:p/>
+    <w:p>
+      <w:r>
+        <w:t xml:space="preserve">- The FPGA must take in data through the SPI protocol and be able to send data back out through the SPI protocol as well. </w:t>
+      </w:r>
+    </w:p>
+    <w:p/>
+    <w:p>
+      <w:r>
+        <w:t xml:space="preserve">- The FPGA will take in three pixels and run it through a pipeline. Firstly, the FPGA must store all of the RGB (red, green, and blue) values of an image into its onboard memory to prepare it to be processed. While the pixels are being stored into memory, we can start processing some of the data while it is still in the process of gathering data from the MCU. This is because many of the algorithms that will be applied, such as Floyd-Steinberg dithering [6], only requires 5 adjacent pixels for the image to start being processed. We need to set up a state machine that detects whenever a threshold </w:t>
+      </w:r>
+      <w:proofErr w:type="gramStart"/>
+      <w:r>
+        <w:t>amount</w:t>
+      </w:r>
+      <w:proofErr w:type="gramEnd"/>
+      <w:r>
+        <w:t xml:space="preserve"> of pixels have been loaded into the FPGA, and then, it will start to process this data simultaneously. The third stage of the pipeline is when the data needs to be stored in a final bitmapped processed stage, and then this final image will be sent back out into the MCU and will be ready for printing. This process happens very fast, and doing the math, it should not take more than 3 * (Number of pipeline stages) * (</w:t>
+      </w:r>
+      <w:proofErr w:type="spellStart"/>
+      <w:r>
+        <w:t>xy</w:t>
+      </w:r>
+      <w:proofErr w:type="spellEnd"/>
+      <w:r>
+        <w:t>) = 3xy clock cycles in order to process a single image, where x and y are the dimensions of the picture.</w:t>
+      </w:r>
+    </w:p>
+    <w:p/>
+    <w:p>
+      <w:r>
+        <w:t>Diagram of sample algorithm (all are pretty similar except for different ALUs):</w:t>
+      </w:r>
+    </w:p>
+    <w:p>
       <w:r>
         <w:lastRenderedPageBreak/>
-        <w:t>proportional speedup rate. The FPGA can run at a speed of 50 MHz</w:t>
-      </w:r>
-      <w:r>
-        <w:t xml:space="preserve"> [7</w:t>
-      </w:r>
-      <w:r>
-        <w:t xml:space="preserve">], while mainstream ASICs can usually run 10-50x faster than this, but this will still be much faster than processing the image through software means (on the cloud or on the MCU). </w:t>
+        <w:t>![Diagram](https://raw.githubusercontent.com/Jellyyz/ECE445/main/Proposal/fpga_image_processing.drawio.png)</w:t>
       </w:r>
     </w:p>
     <w:p/>
     <w:p>
       <w:r>
-        <w:t xml:space="preserve">- The FPGA must take in data through the SPI protocol and be able to send data back out through the SPI protocol as well. </w:t>
+        <w:t>- As for the printer, the printer must be able to interact with the MCU correctly. This means that the ports coming out of the MCU has to be connected correctly to the printer. We also need to make sure that the printer receives enough power so it will be run with power through its own dedicated rail, since we expect that at least 10W will be used by the printer during peak run time.</w:t>
       </w:r>
     </w:p>
     <w:p/>
     <w:p>
-      <w:r>
-        <w:t>- The FPGA will take in three pixels and run it through a pipeline. Firstly, the FPGA must store all of the RGB (red, green, and blue) values of an image into its onboard memory to prepare it to be processed. While the pixels are being stored into memory, we can start processing some of the data while it is still in the process of gathering data from the MCU. This is because many of the algorithms that will be applied, such as Floyd-Steinberg dithering [</w:t>
-      </w:r>
-      <w:r>
-        <w:t>6]</w:t>
-      </w:r>
-      <w:r>
-        <w:t xml:space="preserve">, only requires 5 adjacent pixels for the image to start being processed. We need to set up a state machine that detects whenever a threshold </w:t>
-      </w:r>
-      <w:proofErr w:type="gramStart"/>
-      <w:r>
-        <w:t>amount</w:t>
-      </w:r>
-      <w:proofErr w:type="gramEnd"/>
-      <w:r>
-        <w:t xml:space="preserve"> of pixels have been loaded into the FPGA, and then, it will start to process this data simultaneously. The third stage of the pipeline is when the data needs to be stored in a final bitmapped processed stage, and then this final image will be sent back out into the MCU and will be ready for printing. This process happens very fast, and doing the math, it should not take more than 3 * (Number of pipeline stages) * (</w:t>
-      </w:r>
-      <w:proofErr w:type="spellStart"/>
-      <w:r>
-        <w:t>xy</w:t>
-      </w:r>
-      <w:proofErr w:type="spellEnd"/>
-      <w:r>
-        <w:t>) = 3xy clock cycles in order to process a single image, where x and y are the dimensions of the picture.</w:t>
-      </w:r>
-    </w:p>
-    <w:p/>
-    <w:p>
-      <w:r>
-        <w:t>Diagram of sample algorithm (all are pretty similar except for different ALUs):</w:t>
-      </w:r>
-    </w:p>
-    <w:p>
-      <w:r>
-        <w:t>![Diagram](https://raw.githubusercontent.com/Jellyyz/ECE445/main/Proposal/fpga_image_processing.drawio.png)</w:t>
-      </w:r>
-    </w:p>
-    <w:p/>
-    <w:p>
-      <w:r>
-        <w:t>- As for the printer, the printer must be able to interact with the MCU correctly. This means that the ports coming out of the MCU has to be connected correctly to the printer. We also need to make sure that the printer receives enough power so it will be run with power through its own dedicated rail, since we expect that at least 10W will be used by the printer during peak run time.</w:t>
-      </w:r>
-    </w:p>
-    <w:p/>
-    <w:p>
       <w:pPr>
         <w:pStyle w:val="Heading2"/>
       </w:pPr>
       <w:bookmarkStart w:id="14" w:name="_Toc127547883"/>
       <w:r>
-        <w:t>2.</w:t>
-      </w:r>
-      <w:r>
-        <w:t>4</w:t>
-      </w:r>
-      <w:r>
-        <w:t xml:space="preserve"> </w:t>
-      </w:r>
-      <w:r>
-        <w:t>Board</w:t>
-      </w:r>
-      <w:r>
-        <w:t xml:space="preserve"> Subsystem</w:t>
+        <w:t>2.4 Board Subsystem</w:t>
       </w:r>
       <w:bookmarkEnd w:id="14"/>
     </w:p>
@@ -4320,13 +4011,7 @@
       </w:pPr>
       <w:bookmarkStart w:id="15" w:name="_Toc127547884"/>
       <w:r>
-        <w:t>2.</w:t>
-      </w:r>
-      <w:r>
-        <w:t>4</w:t>
-      </w:r>
-      <w:r>
-        <w:t>.1 Description</w:t>
+        <w:t>2.4.1 Description</w:t>
       </w:r>
       <w:bookmarkEnd w:id="15"/>
     </w:p>
@@ -4337,7 +4022,6 @@
     </w:p>
     <w:p>
       <w:r>
-        <w:lastRenderedPageBreak/>
         <w:t xml:space="preserve">The primary component is a small 1.8" raw TFT display </w:t>
       </w:r>
       <w:r>
@@ -4391,13 +4075,7 @@
       </w:pPr>
       <w:bookmarkStart w:id="16" w:name="_Toc127547885"/>
       <w:r>
-        <w:t>2.</w:t>
-      </w:r>
-      <w:r>
-        <w:t>4</w:t>
-      </w:r>
-      <w:r>
-        <w:t>.2 Requirements and Verification</w:t>
+        <w:t>2.4.2 Requirements and Verification</w:t>
       </w:r>
       <w:bookmarkEnd w:id="16"/>
     </w:p>
@@ -4421,28 +4099,7 @@
           <w:b/>
           <w:bCs/>
         </w:rPr>
-        <w:t>3</w:t>
-      </w:r>
-      <w:r>
-        <w:rPr>
-          <w:b/>
-          <w:bCs/>
-        </w:rPr>
-        <w:t xml:space="preserve">: </w:t>
-      </w:r>
-      <w:r>
-        <w:rPr>
-          <w:b/>
-          <w:bCs/>
-        </w:rPr>
-        <w:t>Board</w:t>
-      </w:r>
-      <w:r>
-        <w:rPr>
-          <w:b/>
-          <w:bCs/>
-        </w:rPr>
-        <w:t xml:space="preserve"> Subsystem R&amp;V</w:t>
+        <w:t>3: Board Subsystem R&amp;V</w:t>
       </w:r>
     </w:p>
     <w:tbl>
@@ -4497,74 +4154,12 @@
               <w:pStyle w:val="ListParagraph"/>
               <w:numPr>
                 <w:ilvl w:val="0"/>
-                <w:numId w:val="9"/>
+                <w:numId w:val="25"/>
               </w:numPr>
-              <w:rPr>
-                <w:color w:val="FF0000"/>
-              </w:rPr>
             </w:pPr>
             <w:r>
-              <w:rPr>
-                <w:bCs/>
-                <w:color w:val="FF0000"/>
-              </w:rPr>
-              <w:t>Requirement</w:t>
-            </w:r>
-          </w:p>
-          <w:p>
-            <w:pPr>
-              <w:pStyle w:val="ListParagraph"/>
-              <w:numPr>
-                <w:ilvl w:val="1"/>
-                <w:numId w:val="9"/>
-              </w:numPr>
-              <w:rPr>
-                <w:color w:val="FF0000"/>
-              </w:rPr>
-            </w:pPr>
-            <w:proofErr w:type="spellStart"/>
-            <w:r>
-              <w:rPr>
-                <w:color w:val="FF0000"/>
-              </w:rPr>
-              <w:t>Subrequirement</w:t>
-            </w:r>
-            <w:proofErr w:type="spellEnd"/>
-          </w:p>
-          <w:p>
-            <w:pPr>
-              <w:pStyle w:val="ListParagraph"/>
-              <w:numPr>
-                <w:ilvl w:val="1"/>
-                <w:numId w:val="9"/>
-              </w:numPr>
-              <w:rPr>
-                <w:color w:val="FF0000"/>
-              </w:rPr>
-            </w:pPr>
-            <w:proofErr w:type="spellStart"/>
-            <w:r>
-              <w:rPr>
-                <w:color w:val="FF0000"/>
-              </w:rPr>
-              <w:t>Subrequirement</w:t>
-            </w:r>
-            <w:proofErr w:type="spellEnd"/>
-          </w:p>
-          <w:p>
-            <w:pPr>
-              <w:rPr>
-                <w:color w:val="FF0000"/>
-              </w:rPr>
-            </w:pPr>
-            <w:proofErr w:type="spellStart"/>
-            <w:r>
-              <w:rPr>
-                <w:color w:val="FF0000"/>
-              </w:rPr>
-              <w:t>Subrequirement</w:t>
-            </w:r>
-            <w:proofErr w:type="spellEnd"/>
+              <w:t>The diagnostic LCD must be responsive if the system status changes.</w:t>
+            </w:r>
           </w:p>
         </w:tc>
         <w:tc>
@@ -4576,73 +4171,52 @@
               <w:pStyle w:val="ListParagraph"/>
               <w:numPr>
                 <w:ilvl w:val="0"/>
-                <w:numId w:val="10"/>
+                <w:numId w:val="25"/>
               </w:numPr>
-              <w:rPr>
-                <w:color w:val="FF0000"/>
-              </w:rPr>
             </w:pPr>
             <w:r>
-              <w:rPr>
-                <w:color w:val="FF0000"/>
-              </w:rPr>
-              <w:t>Verification</w:t>
+              <w:t>Start at a known system state where the diagnostic LCD is outputting a steady state.</w:t>
             </w:r>
           </w:p>
           <w:p>
             <w:pPr>
               <w:pStyle w:val="ListParagraph"/>
               <w:numPr>
-                <w:ilvl w:val="1"/>
-                <w:numId w:val="10"/>
+                <w:ilvl w:val="0"/>
+                <w:numId w:val="25"/>
               </w:numPr>
-              <w:rPr>
-                <w:color w:val="FF0000"/>
-              </w:rPr>
             </w:pPr>
-            <w:proofErr w:type="spellStart"/>
-            <w:r>
-              <w:rPr>
-                <w:color w:val="FF0000"/>
-              </w:rPr>
-              <w:t>Subverification</w:t>
-            </w:r>
-            <w:proofErr w:type="spellEnd"/>
+            <w:r>
+              <w:t xml:space="preserve">Change the system state by either hardcoding a state change or disabling the printer. At this point, </w:t>
+            </w:r>
+            <w:r>
+              <w:lastRenderedPageBreak/>
+              <w:t>start recording time elapsed on a stopwatch.</w:t>
+            </w:r>
           </w:p>
           <w:p>
             <w:pPr>
               <w:pStyle w:val="ListParagraph"/>
               <w:numPr>
-                <w:ilvl w:val="1"/>
-                <w:numId w:val="10"/>
+                <w:ilvl w:val="0"/>
+                <w:numId w:val="25"/>
               </w:numPr>
-              <w:rPr>
-                <w:color w:val="FF0000"/>
-              </w:rPr>
             </w:pPr>
-            <w:proofErr w:type="spellStart"/>
-            <w:r>
-              <w:rPr>
-                <w:color w:val="FF0000"/>
-              </w:rPr>
-              <w:t>Subverification</w:t>
-            </w:r>
-            <w:proofErr w:type="spellEnd"/>
+            <w:r>
+              <w:t>Stop the stopwatch when the diagnostic LCD updates its display to the correct status.</w:t>
+            </w:r>
           </w:p>
           <w:p>
             <w:pPr>
-              <w:rPr>
-                <w:color w:val="FF0000"/>
-              </w:rPr>
+              <w:pStyle w:val="ListParagraph"/>
+              <w:numPr>
+                <w:ilvl w:val="0"/>
+                <w:numId w:val="25"/>
+              </w:numPr>
             </w:pPr>
-            <w:proofErr w:type="spellStart"/>
-            <w:r>
-              <w:rPr>
-                <w:color w:val="FF0000"/>
-              </w:rPr>
-              <w:t>Subverification</w:t>
-            </w:r>
-            <w:proofErr w:type="spellEnd"/>
+            <w:r>
+              <w:t xml:space="preserve">If the time elapsed is greater than 5 seconds, verification fails. Else, verification succeeds. </w:t>
+            </w:r>
           </w:p>
         </w:tc>
       </w:tr>
@@ -4656,74 +4230,22 @@
               <w:pStyle w:val="ListParagraph"/>
               <w:numPr>
                 <w:ilvl w:val="0"/>
-                <w:numId w:val="9"/>
+                <w:numId w:val="25"/>
               </w:numPr>
-              <w:rPr>
-                <w:color w:val="FF0000"/>
-              </w:rPr>
             </w:pPr>
             <w:r>
-              <w:rPr>
-                <w:bCs/>
-                <w:color w:val="FF0000"/>
-              </w:rPr>
-              <w:t>Requirement</w:t>
-            </w:r>
-          </w:p>
-          <w:p>
-            <w:pPr>
-              <w:pStyle w:val="ListParagraph"/>
-              <w:numPr>
-                <w:ilvl w:val="1"/>
-                <w:numId w:val="9"/>
-              </w:numPr>
-              <w:rPr>
-                <w:color w:val="FF0000"/>
-              </w:rPr>
-            </w:pPr>
-            <w:proofErr w:type="spellStart"/>
-            <w:r>
-              <w:rPr>
-                <w:color w:val="FF0000"/>
-              </w:rPr>
-              <w:t>Subrequirement</w:t>
-            </w:r>
-            <w:proofErr w:type="spellEnd"/>
-          </w:p>
-          <w:p>
-            <w:pPr>
-              <w:pStyle w:val="ListParagraph"/>
-              <w:numPr>
-                <w:ilvl w:val="1"/>
-                <w:numId w:val="9"/>
-              </w:numPr>
-              <w:rPr>
-                <w:color w:val="FF0000"/>
-              </w:rPr>
-            </w:pPr>
-            <w:proofErr w:type="spellStart"/>
-            <w:r>
-              <w:rPr>
-                <w:color w:val="FF0000"/>
-              </w:rPr>
-              <w:t>Subrequirement</w:t>
-            </w:r>
-            <w:proofErr w:type="spellEnd"/>
-          </w:p>
-          <w:p>
-            <w:pPr>
-              <w:rPr>
-                <w:color w:val="FF0000"/>
-              </w:rPr>
-            </w:pPr>
-            <w:proofErr w:type="spellStart"/>
-            <w:r>
-              <w:rPr>
-                <w:color w:val="FF0000"/>
-              </w:rPr>
-              <w:t>Subrequirement</w:t>
-            </w:r>
-            <w:proofErr w:type="spellEnd"/>
+              <w:lastRenderedPageBreak/>
+              <w:t xml:space="preserve">The “algorithms” switchbox </w:t>
+            </w:r>
+            <w:r>
+              <w:t xml:space="preserve">controls the image processing algorithm the FPGA </w:t>
+            </w:r>
+            <w:r>
+              <w:t>uses</w:t>
+            </w:r>
+            <w:r>
+              <w:t>.</w:t>
+            </w:r>
           </w:p>
         </w:tc>
         <w:tc>
@@ -4735,73 +4257,21 @@
               <w:pStyle w:val="ListParagraph"/>
               <w:numPr>
                 <w:ilvl w:val="0"/>
-                <w:numId w:val="10"/>
+                <w:numId w:val="25"/>
               </w:numPr>
-              <w:rPr>
-                <w:color w:val="FF0000"/>
-              </w:rPr>
             </w:pPr>
             <w:r>
-              <w:rPr>
-                <w:color w:val="FF0000"/>
-              </w:rPr>
-              <w:t>Verification</w:t>
+              <w:t>Start with one of the switches ON. Record what algorithm this switch maps to.</w:t>
             </w:r>
           </w:p>
           <w:p>
             <w:pPr>
               <w:pStyle w:val="ListParagraph"/>
               <w:numPr>
-                <w:ilvl w:val="1"/>
-                <w:numId w:val="10"/>
+                <w:ilvl w:val="0"/>
+                <w:numId w:val="25"/>
               </w:numPr>
-              <w:rPr>
-                <w:color w:val="FF0000"/>
-              </w:rPr>
             </w:pPr>
-            <w:proofErr w:type="spellStart"/>
-            <w:r>
-              <w:rPr>
-                <w:color w:val="FF0000"/>
-              </w:rPr>
-              <w:t>Subverification</w:t>
-            </w:r>
-            <w:proofErr w:type="spellEnd"/>
-          </w:p>
-          <w:p>
-            <w:pPr>
-              <w:pStyle w:val="ListParagraph"/>
-              <w:numPr>
-                <w:ilvl w:val="1"/>
-                <w:numId w:val="10"/>
-              </w:numPr>
-              <w:rPr>
-                <w:color w:val="FF0000"/>
-              </w:rPr>
-            </w:pPr>
-            <w:proofErr w:type="spellStart"/>
-            <w:r>
-              <w:rPr>
-                <w:color w:val="FF0000"/>
-              </w:rPr>
-              <w:t>Subverification</w:t>
-            </w:r>
-            <w:proofErr w:type="spellEnd"/>
-          </w:p>
-          <w:p>
-            <w:pPr>
-              <w:rPr>
-                <w:color w:val="FF0000"/>
-              </w:rPr>
-            </w:pPr>
-            <w:proofErr w:type="spellStart"/>
-            <w:r>
-              <w:rPr>
-                <w:color w:val="FF0000"/>
-              </w:rPr>
-              <w:t>Subverification</w:t>
-            </w:r>
-            <w:proofErr w:type="spellEnd"/>
           </w:p>
         </w:tc>
       </w:tr>
@@ -4873,9 +4343,17 @@
     </w:p>
     <w:p/>
     <w:p>
+      <w:commentRangeStart w:id="17"/>
       <w:r>
         <w:t>- One requirement for the LCD is that it must be able to refresh its status/display at a decent rate so that monitoring/debugging the system is reasonably convenient for the user (&lt; 5 seconds). If something changes in the status of the system, the LCD should be able to reflect upon this change with little lag.</w:t>
       </w:r>
+      <w:commentRangeEnd w:id="17"/>
+      <w:r>
+        <w:rPr>
+          <w:rStyle w:val="CommentReference"/>
+        </w:rPr>
+        <w:commentReference w:id="17"/>
+      </w:r>
     </w:p>
     <w:p/>
     <w:p>
@@ -4888,24 +4366,11 @@
       <w:pPr>
         <w:pStyle w:val="Heading2"/>
       </w:pPr>
-      <w:bookmarkStart w:id="17" w:name="_Toc127547886"/>
-      <w:r>
-        <w:lastRenderedPageBreak/>
-        <w:t>2.</w:t>
-      </w:r>
-      <w:r>
-        <w:t>5</w:t>
-      </w:r>
-      <w:r>
-        <w:t xml:space="preserve"> </w:t>
-      </w:r>
-      <w:r>
-        <w:t>Power</w:t>
-      </w:r>
-      <w:r>
-        <w:t xml:space="preserve"> Subsystem</w:t>
-      </w:r>
-      <w:bookmarkEnd w:id="17"/>
+      <w:bookmarkStart w:id="18" w:name="_Toc127547886"/>
+      <w:r>
+        <w:t>2.5 Power Subsystem</w:t>
+      </w:r>
+      <w:bookmarkEnd w:id="18"/>
     </w:p>
     <w:p>
       <w:pPr>
@@ -4938,17 +4403,12 @@
       <w:pPr>
         <w:pStyle w:val="Heading3"/>
       </w:pPr>
-      <w:bookmarkStart w:id="18" w:name="_Toc127547887"/>
-      <w:r>
-        <w:t>2.</w:t>
-      </w:r>
-      <w:r>
-        <w:t>5</w:t>
-      </w:r>
-      <w:r>
-        <w:t>.1 Description</w:t>
-      </w:r>
-      <w:bookmarkEnd w:id="18"/>
+      <w:bookmarkStart w:id="19" w:name="_Toc127547887"/>
+      <w:r>
+        <w:lastRenderedPageBreak/>
+        <w:t>2.5.1 Description</w:t>
+      </w:r>
+      <w:bookmarkEnd w:id="19"/>
     </w:p>
     <w:p>
       <w:r>
@@ -4965,17 +4425,11 @@
       <w:pPr>
         <w:pStyle w:val="Heading3"/>
       </w:pPr>
-      <w:bookmarkStart w:id="19" w:name="_Toc127547888"/>
-      <w:r>
-        <w:t>2.</w:t>
-      </w:r>
-      <w:r>
-        <w:t>5</w:t>
-      </w:r>
-      <w:r>
-        <w:t>.2 Requirements and Verification</w:t>
-      </w:r>
-      <w:bookmarkEnd w:id="19"/>
+      <w:bookmarkStart w:id="20" w:name="_Toc127547888"/>
+      <w:r>
+        <w:t>2.5.2 Requirements and Verification</w:t>
+      </w:r>
+      <w:bookmarkEnd w:id="20"/>
     </w:p>
     <w:p>
       <w:pPr>
@@ -4997,28 +4451,7 @@
           <w:b/>
           <w:bCs/>
         </w:rPr>
-        <w:t>4</w:t>
-      </w:r>
-      <w:r>
-        <w:rPr>
-          <w:b/>
-          <w:bCs/>
-        </w:rPr>
-        <w:t xml:space="preserve">: </w:t>
-      </w:r>
-      <w:r>
-        <w:rPr>
-          <w:b/>
-          <w:bCs/>
-        </w:rPr>
-        <w:t>Power</w:t>
-      </w:r>
-      <w:r>
-        <w:rPr>
-          <w:b/>
-          <w:bCs/>
-        </w:rPr>
-        <w:t xml:space="preserve"> Subsystem R&amp;V</w:t>
+        <w:t>4: Power Subsystem R&amp;V</w:t>
       </w:r>
     </w:p>
     <w:tbl>
@@ -5085,80 +4518,18 @@
               <w:pStyle w:val="ListParagraph"/>
               <w:numPr>
                 <w:ilvl w:val="0"/>
-                <w:numId w:val="9"/>
+                <w:numId w:val="26"/>
               </w:numPr>
               <w:rPr>
-                <w:color w:val="FF0000"/>
+                <w:bCs/>
               </w:rPr>
             </w:pPr>
             <w:r>
               <w:rPr>
                 <w:bCs/>
-                <w:color w:val="FF0000"/>
-              </w:rPr>
-              <w:t>Requirement</w:t>
-            </w:r>
-          </w:p>
-          <w:p>
-            <w:pPr>
-              <w:pStyle w:val="ListParagraph"/>
-              <w:numPr>
-                <w:ilvl w:val="1"/>
-                <w:numId w:val="9"/>
-              </w:numPr>
-              <w:rPr>
-                <w:color w:val="FF0000"/>
-              </w:rPr>
-            </w:pPr>
-            <w:proofErr w:type="spellStart"/>
-            <w:r>
-              <w:rPr>
-                <w:color w:val="FF0000"/>
-              </w:rPr>
-              <w:t>Subrequirement</w:t>
-            </w:r>
-            <w:proofErr w:type="spellEnd"/>
-          </w:p>
-          <w:p>
-            <w:pPr>
-              <w:pStyle w:val="ListParagraph"/>
-              <w:numPr>
-                <w:ilvl w:val="1"/>
-                <w:numId w:val="9"/>
-              </w:numPr>
-              <w:rPr>
-                <w:color w:val="FF0000"/>
-              </w:rPr>
-            </w:pPr>
-            <w:proofErr w:type="spellStart"/>
-            <w:r>
-              <w:rPr>
-                <w:color w:val="FF0000"/>
-              </w:rPr>
-              <w:t>Subrequirement</w:t>
-            </w:r>
-            <w:proofErr w:type="spellEnd"/>
-          </w:p>
-          <w:p>
-            <w:pPr>
-              <w:pStyle w:val="ListParagraph"/>
-              <w:numPr>
-                <w:ilvl w:val="1"/>
-                <w:numId w:val="9"/>
-              </w:numPr>
-              <w:rPr>
-                <w:bCs/>
-                <w:color w:val="FF0000"/>
-              </w:rPr>
-            </w:pPr>
-            <w:proofErr w:type="spellStart"/>
-            <w:r>
-              <w:rPr>
-                <w:color w:val="FF0000"/>
-              </w:rPr>
-              <w:t>Subrequirement</w:t>
-            </w:r>
-            <w:proofErr w:type="spellEnd"/>
+              </w:rPr>
+              <w:t>The provided power this subsystem generates must be sufficient for the entire system.</w:t>
+            </w:r>
           </w:p>
         </w:tc>
         <w:tc>
@@ -5170,78 +4541,84 @@
               <w:pStyle w:val="ListParagraph"/>
               <w:numPr>
                 <w:ilvl w:val="0"/>
-                <w:numId w:val="10"/>
+                <w:numId w:val="26"/>
               </w:numPr>
-              <w:rPr>
-                <w:color w:val="FF0000"/>
-              </w:rPr>
             </w:pPr>
             <w:r>
-              <w:rPr>
-                <w:color w:val="FF0000"/>
-              </w:rPr>
-              <w:t>Verification</w:t>
+              <w:t>We will measure the voltages of other components with a multimeter. The voltage ranges accepted for verification are:</w:t>
             </w:r>
           </w:p>
           <w:p>
             <w:pPr>
               <w:pStyle w:val="ListParagraph"/>
               <w:numPr>
-                <w:ilvl w:val="1"/>
-                <w:numId w:val="10"/>
+                <w:ilvl w:val="0"/>
+                <w:numId w:val="26"/>
               </w:numPr>
-              <w:rPr>
-                <w:color w:val="FF0000"/>
-              </w:rPr>
             </w:pPr>
-            <w:proofErr w:type="spellStart"/>
-            <w:r>
-              <w:rPr>
-                <w:color w:val="FF0000"/>
-              </w:rPr>
-              <w:t>Subverification</w:t>
-            </w:r>
-            <w:proofErr w:type="spellEnd"/>
+            <w:r>
+              <w:t>ESP8266 MCU at 3-3.3V [2]</w:t>
+            </w:r>
           </w:p>
           <w:p>
             <w:pPr>
               <w:pStyle w:val="ListParagraph"/>
               <w:numPr>
-                <w:ilvl w:val="1"/>
-                <w:numId w:val="10"/>
+                <w:ilvl w:val="0"/>
+                <w:numId w:val="26"/>
               </w:numPr>
-              <w:rPr>
-                <w:color w:val="FF0000"/>
-              </w:rPr>
             </w:pPr>
-            <w:proofErr w:type="spellStart"/>
-            <w:r>
-              <w:rPr>
-                <w:color w:val="FF0000"/>
-              </w:rPr>
-              <w:t>Subverification</w:t>
-            </w:r>
-            <w:proofErr w:type="spellEnd"/>
+            <w:r>
+              <w:t>T</w:t>
+            </w:r>
+            <w:r>
+              <w:t>hermal printer at 5-9 V [3]</w:t>
+            </w:r>
           </w:p>
           <w:p>
             <w:pPr>
               <w:pStyle w:val="ListParagraph"/>
               <w:numPr>
-                <w:ilvl w:val="1"/>
-                <w:numId w:val="10"/>
+                <w:ilvl w:val="0"/>
+                <w:numId w:val="26"/>
               </w:numPr>
-              <w:rPr>
-                <w:color w:val="FF0000"/>
-              </w:rPr>
             </w:pPr>
-            <w:proofErr w:type="spellStart"/>
-            <w:r>
-              <w:rPr>
-                <w:color w:val="FF0000"/>
-              </w:rPr>
-              <w:t>Subverification</w:t>
-            </w:r>
-            <w:proofErr w:type="spellEnd"/>
+            <w:r>
+              <w:t>FPGA at 5 V</w:t>
+            </w:r>
+            <w:r>
+              <w:t xml:space="preserve"> ± 5%</w:t>
+            </w:r>
+            <w:r>
+              <w:t xml:space="preserve"> [7]</w:t>
+            </w:r>
+          </w:p>
+          <w:p>
+            <w:pPr>
+              <w:pStyle w:val="ListParagraph"/>
+              <w:numPr>
+                <w:ilvl w:val="0"/>
+                <w:numId w:val="26"/>
+              </w:numPr>
+            </w:pPr>
+            <w:r>
+              <w:t>LCD at 3.3V ± 5% [4]</w:t>
+            </w:r>
+          </w:p>
+          <w:p>
+            <w:pPr>
+              <w:pStyle w:val="ListParagraph"/>
+              <w:numPr>
+                <w:ilvl w:val="0"/>
+                <w:numId w:val="26"/>
+              </w:numPr>
+            </w:pPr>
+            <w:r>
+              <w:t>Infrared</w:t>
+            </w:r>
+            <w:r>
+              <w:t xml:space="preserve"> sensor at 3-5 V [10]</w:t>
+            </w:r>
           </w:p>
         </w:tc>
       </w:tr>
@@ -5261,14 +4638,10 @@
                 <w:ilvl w:val="0"/>
                 <w:numId w:val="9"/>
               </w:numPr>
-              <w:rPr>
-                <w:color w:val="FF0000"/>
-              </w:rPr>
             </w:pPr>
             <w:r>
               <w:rPr>
                 <w:bCs/>
-                <w:color w:val="FF0000"/>
               </w:rPr>
               <w:t>Requirement</w:t>
             </w:r>
@@ -5280,15 +4653,9 @@
                 <w:ilvl w:val="1"/>
                 <w:numId w:val="9"/>
               </w:numPr>
-              <w:rPr>
-                <w:color w:val="FF0000"/>
-              </w:rPr>
             </w:pPr>
             <w:proofErr w:type="spellStart"/>
             <w:r>
-              <w:rPr>
-                <w:color w:val="FF0000"/>
-              </w:rPr>
               <w:t>Subrequirement</w:t>
             </w:r>
             <w:proofErr w:type="spellEnd"/>
@@ -5300,15 +4667,9 @@
                 <w:ilvl w:val="1"/>
                 <w:numId w:val="9"/>
               </w:numPr>
-              <w:rPr>
-                <w:color w:val="FF0000"/>
-              </w:rPr>
             </w:pPr>
             <w:proofErr w:type="spellStart"/>
             <w:r>
-              <w:rPr>
-                <w:color w:val="FF0000"/>
-              </w:rPr>
               <w:t>Subrequirement</w:t>
             </w:r>
             <w:proofErr w:type="spellEnd"/>
@@ -5322,14 +4683,10 @@
               </w:numPr>
               <w:rPr>
                 <w:bCs/>
-                <w:color w:val="FF0000"/>
               </w:rPr>
             </w:pPr>
             <w:proofErr w:type="spellStart"/>
             <w:r>
-              <w:rPr>
-                <w:color w:val="FF0000"/>
-              </w:rPr>
               <w:t>Subrequirement</w:t>
             </w:r>
             <w:proofErr w:type="spellEnd"/>
@@ -5346,14 +4703,8 @@
                 <w:ilvl w:val="0"/>
                 <w:numId w:val="10"/>
               </w:numPr>
-              <w:rPr>
-                <w:color w:val="FF0000"/>
-              </w:rPr>
             </w:pPr>
             <w:r>
-              <w:rPr>
-                <w:color w:val="FF0000"/>
-              </w:rPr>
               <w:t>Verification</w:t>
             </w:r>
           </w:p>
@@ -5364,15 +4715,9 @@
                 <w:ilvl w:val="1"/>
                 <w:numId w:val="10"/>
               </w:numPr>
-              <w:rPr>
-                <w:color w:val="FF0000"/>
-              </w:rPr>
             </w:pPr>
             <w:proofErr w:type="spellStart"/>
             <w:r>
-              <w:rPr>
-                <w:color w:val="FF0000"/>
-              </w:rPr>
               <w:t>Subverification</w:t>
             </w:r>
             <w:proofErr w:type="spellEnd"/>
@@ -5384,15 +4729,9 @@
                 <w:ilvl w:val="1"/>
                 <w:numId w:val="10"/>
               </w:numPr>
-              <w:rPr>
-                <w:color w:val="FF0000"/>
-              </w:rPr>
             </w:pPr>
             <w:proofErr w:type="spellStart"/>
             <w:r>
-              <w:rPr>
-                <w:color w:val="FF0000"/>
-              </w:rPr>
               <w:t>Subverification</w:t>
             </w:r>
             <w:proofErr w:type="spellEnd"/>
@@ -5404,15 +4743,9 @@
                 <w:ilvl w:val="1"/>
                 <w:numId w:val="10"/>
               </w:numPr>
-              <w:rPr>
-                <w:color w:val="FF0000"/>
-              </w:rPr>
             </w:pPr>
             <w:proofErr w:type="spellStart"/>
             <w:r>
-              <w:rPr>
-                <w:color w:val="FF0000"/>
-              </w:rPr>
               <w:t>Subverification</w:t>
             </w:r>
             <w:proofErr w:type="spellEnd"/>
@@ -5437,7 +4770,6 @@
               </w:numPr>
               <w:rPr>
                 <w:bCs/>
-                <w:color w:val="FF0000"/>
               </w:rPr>
             </w:pPr>
           </w:p>
@@ -5453,9 +4785,6 @@
                 <w:ilvl w:val="0"/>
                 <w:numId w:val="10"/>
               </w:numPr>
-              <w:rPr>
-                <w:color w:val="FF0000"/>
-              </w:rPr>
             </w:pPr>
           </w:p>
         </w:tc>
@@ -5478,7 +4807,6 @@
               </w:numPr>
               <w:rPr>
                 <w:bCs/>
-                <w:color w:val="FF0000"/>
               </w:rPr>
             </w:pPr>
           </w:p>
@@ -5494,9 +4822,6 @@
                 <w:ilvl w:val="0"/>
                 <w:numId w:val="10"/>
               </w:numPr>
-              <w:rPr>
-                <w:color w:val="FF0000"/>
-              </w:rPr>
             </w:pPr>
           </w:p>
         </w:tc>
@@ -5518,6 +4843,7 @@
     <w:p/>
     <w:p>
       <w:r>
+        <w:lastRenderedPageBreak/>
         <w:t xml:space="preserve">- It is important that the power system is able to supply the upper conservative limit of 45W as well, since this would be able to provide enough power to the system in the case of </w:t>
       </w:r>
       <w:proofErr w:type="gramStart"/>
@@ -5532,7 +4858,6 @@
     <w:p/>
     <w:p>
       <w:r>
-        <w:lastRenderedPageBreak/>
         <w:t>- We also must be able to check the current battery level percent of the 18650 batteries on the LCD in the Board Subsystem. This diagnostic data is to be delivered to the Board Subsystem for displaying to the user.</w:t>
       </w:r>
     </w:p>
@@ -5540,20 +4865,11 @@
       <w:pPr>
         <w:pStyle w:val="Heading2"/>
       </w:pPr>
-      <w:bookmarkStart w:id="20" w:name="_Toc127547889"/>
-      <w:r>
-        <w:t>2.</w:t>
-      </w:r>
-      <w:r>
-        <w:t>6</w:t>
-      </w:r>
-      <w:r>
-        <w:t xml:space="preserve"> </w:t>
-      </w:r>
-      <w:r>
-        <w:t>Tolerance Analysis</w:t>
-      </w:r>
-      <w:bookmarkEnd w:id="20"/>
+      <w:bookmarkStart w:id="21" w:name="_Toc127547889"/>
+      <w:r>
+        <w:t>2.6 Tolerance Analysis</w:t>
+      </w:r>
+      <w:bookmarkEnd w:id="21"/>
     </w:p>
     <w:p>
       <w:r>
@@ -5571,13 +4887,7 @@
     <w:p/>
     <w:p>
       <w:r>
-        <w:t xml:space="preserve">- The printer itself needs to operate at over 150 degrees Fahrenheit in order to activate the thermal paper, and therefore we must ensure, for the safety of the device for the user, that the specific area intended to be held by the user remains under 120 degrees Fahrenheit throughout operation. The reason for 120 degrees Fahrenheit is because this is generally agreed upon for handheld products as the upper limit of a safe-to-touch temperature </w:t>
-      </w:r>
-      <w:r>
-        <w:t>[9],</w:t>
-      </w:r>
-      <w:r>
-        <w:t xml:space="preserve"> and it would be extremely detrimental if the device were to cause harm by exceeding this rating.</w:t>
+        <w:t>- The printer itself needs to operate at over 150 degrees Fahrenheit in order to activate the thermal paper, and therefore we must ensure, for the safety of the device for the user, that the specific area intended to be held by the user remains under 120 degrees Fahrenheit throughout operation. The reason for 120 degrees Fahrenheit is because this is generally agreed upon for handheld products as the upper limit of a safe-to-touch temperature [9], and it would be extremely detrimental if the device were to cause harm by exceeding this rating.</w:t>
       </w:r>
     </w:p>
     <w:p/>
@@ -5600,7 +4910,7 @@
       <w:pPr>
         <w:pStyle w:val="Heading1"/>
       </w:pPr>
-      <w:bookmarkStart w:id="21" w:name="_Toc127547890"/>
+      <w:bookmarkStart w:id="22" w:name="_Toc127547890"/>
       <w:r>
         <w:lastRenderedPageBreak/>
         <w:t>3</w:t>
@@ -5611,7 +4921,7 @@
       <w:r>
         <w:t>Costs</w:t>
       </w:r>
-      <w:bookmarkEnd w:id="21"/>
+      <w:bookmarkEnd w:id="22"/>
     </w:p>
     <w:p>
       <w:pPr>
@@ -5642,7 +4952,7 @@
       <w:pPr>
         <w:pStyle w:val="Heading2"/>
       </w:pPr>
-      <w:bookmarkStart w:id="22" w:name="_Toc127547891"/>
+      <w:bookmarkStart w:id="23" w:name="_Toc127547891"/>
       <w:r>
         <w:t>3</w:t>
       </w:r>
@@ -5652,7 +4962,7 @@
       <w:r>
         <w:t>Analysis</w:t>
       </w:r>
-      <w:bookmarkEnd w:id="22"/>
+      <w:bookmarkEnd w:id="23"/>
     </w:p>
     <w:p>
       <w:pPr>
@@ -5692,16 +5002,17 @@
         <w:tblLook w:val="04A0" w:firstRow="1" w:lastRow="0" w:firstColumn="1" w:lastColumn="0" w:noHBand="0" w:noVBand="1"/>
       </w:tblPr>
       <w:tblGrid>
-        <w:gridCol w:w="2151"/>
-        <w:gridCol w:w="2507"/>
-        <w:gridCol w:w="1558"/>
-        <w:gridCol w:w="1558"/>
-        <w:gridCol w:w="1802"/>
+        <w:gridCol w:w="1807"/>
+        <w:gridCol w:w="2241"/>
+        <w:gridCol w:w="1323"/>
+        <w:gridCol w:w="1439"/>
+        <w:gridCol w:w="1498"/>
+        <w:gridCol w:w="1268"/>
       </w:tblGrid>
       <w:tr>
         <w:tc>
           <w:tcPr>
-            <w:tcW w:w="9576" w:type="dxa"/>
+            <w:tcW w:w="8308" w:type="dxa"/>
             <w:gridSpan w:val="5"/>
             <w:tcBorders>
               <w:top w:val="nil"/>
@@ -5715,46 +5026,64 @@
               <w:jc w:val="center"/>
               <w:rPr>
                 <w:b/>
+                <w:bCs/>
               </w:rPr>
             </w:pPr>
             <w:r>
               <w:rPr>
                 <w:b/>
+                <w:bCs/>
               </w:rPr>
               <w:t xml:space="preserve">Table </w:t>
             </w:r>
             <w:r>
               <w:rPr>
                 <w:b/>
-                <w:color w:val="FF0000"/>
-              </w:rPr>
-              <w:t>X</w:t>
+                <w:bCs/>
+              </w:rPr>
+              <w:t>4</w:t>
             </w:r>
             <w:r>
               <w:rPr>
                 <w:b/>
-              </w:rPr>
-              <w:t xml:space="preserve">  </w:t>
+                <w:bCs/>
+              </w:rPr>
+              <w:t xml:space="preserve">: </w:t>
             </w:r>
             <w:r>
               <w:rPr>
                 <w:b/>
-              </w:rPr>
-              <w:t xml:space="preserve"> </w:t>
-            </w:r>
-            <w:r>
+                <w:bCs/>
+              </w:rPr>
+              <w:t>Parts Cost</w:t>
+            </w:r>
+          </w:p>
+        </w:tc>
+        <w:tc>
+          <w:tcPr>
+            <w:tcW w:w="1268" w:type="dxa"/>
+            <w:tcBorders>
+              <w:top w:val="nil"/>
+              <w:left w:val="nil"/>
+              <w:bottom w:val="single" w:sz="4" w:space="0" w:color="auto"/>
+              <w:right w:val="nil"/>
+            </w:tcBorders>
+          </w:tcPr>
+          <w:p>
+            <w:pPr>
+              <w:jc w:val="center"/>
               <w:rPr>
                 <w:b/>
-              </w:rPr>
-              <w:t>Parts Costs</w:t>
-            </w:r>
+                <w:bCs/>
+              </w:rPr>
+            </w:pPr>
           </w:p>
         </w:tc>
       </w:tr>
       <w:tr>
         <w:tc>
           <w:tcPr>
-            <w:tcW w:w="2151" w:type="dxa"/>
+            <w:tcW w:w="1807" w:type="dxa"/>
             <w:tcBorders>
               <w:top w:val="single" w:sz="4" w:space="0" w:color="auto"/>
             </w:tcBorders>
@@ -5776,7 +5105,7 @@
         </w:tc>
         <w:tc>
           <w:tcPr>
-            <w:tcW w:w="2507" w:type="dxa"/>
+            <w:tcW w:w="2241" w:type="dxa"/>
             <w:tcBorders>
               <w:top w:val="single" w:sz="4" w:space="0" w:color="auto"/>
             </w:tcBorders>
@@ -5798,7 +5127,7 @@
         </w:tc>
         <w:tc>
           <w:tcPr>
-            <w:tcW w:w="1558" w:type="dxa"/>
+            <w:tcW w:w="1323" w:type="dxa"/>
             <w:tcBorders>
               <w:top w:val="single" w:sz="4" w:space="0" w:color="auto"/>
             </w:tcBorders>
@@ -5820,7 +5149,7 @@
         </w:tc>
         <w:tc>
           <w:tcPr>
-            <w:tcW w:w="1558" w:type="dxa"/>
+            <w:tcW w:w="1439" w:type="dxa"/>
             <w:tcBorders>
               <w:top w:val="single" w:sz="4" w:space="0" w:color="auto"/>
             </w:tcBorders>
@@ -5842,7 +5171,7 @@
         </w:tc>
         <w:tc>
           <w:tcPr>
-            <w:tcW w:w="1802" w:type="dxa"/>
+            <w:tcW w:w="1498" w:type="dxa"/>
             <w:tcBorders>
               <w:top w:val="single" w:sz="4" w:space="0" w:color="auto"/>
             </w:tcBorders>
@@ -5871,6 +5200,28 @@
                 <w:b/>
               </w:rPr>
               <w:t xml:space="preserve"> ($)</w:t>
+            </w:r>
+          </w:p>
+        </w:tc>
+        <w:tc>
+          <w:tcPr>
+            <w:tcW w:w="1268" w:type="dxa"/>
+            <w:tcBorders>
+              <w:top w:val="single" w:sz="4" w:space="0" w:color="auto"/>
+            </w:tcBorders>
+          </w:tcPr>
+          <w:p>
+            <w:pPr>
+              <w:jc w:val="center"/>
+              <w:rPr>
+                <w:b/>
+              </w:rPr>
+            </w:pPr>
+            <w:r>
+              <w:rPr>
+                <w:b/>
+              </w:rPr>
+              <w:t>Link</w:t>
             </w:r>
           </w:p>
         </w:tc>
@@ -5878,8 +5229,13 @@
       <w:tr>
         <w:tc>
           <w:tcPr>
-            <w:tcW w:w="2151" w:type="dxa"/>
+            <w:tcW w:w="1807" w:type="dxa"/>
           </w:tcPr>
+          <w:p>
+            <w:r>
+              <w:t>ESP8266 SMT Module - ESP-12F</w:t>
+            </w:r>
+          </w:p>
           <w:p>
             <w:pPr>
               <w:jc w:val="center"/>
@@ -5888,7 +5244,7 @@
         </w:tc>
         <w:tc>
           <w:tcPr>
-            <w:tcW w:w="2507" w:type="dxa"/>
+            <w:tcW w:w="2241" w:type="dxa"/>
           </w:tcPr>
           <w:p>
             <w:pPr>
@@ -5898,17 +5254,20 @@
         </w:tc>
         <w:tc>
           <w:tcPr>
-            <w:tcW w:w="1558" w:type="dxa"/>
+            <w:tcW w:w="1323" w:type="dxa"/>
           </w:tcPr>
           <w:p>
             <w:pPr>
               <w:jc w:val="right"/>
             </w:pPr>
+            <w:r>
+              <w:t>6.95</w:t>
+            </w:r>
           </w:p>
         </w:tc>
         <w:tc>
           <w:tcPr>
-            <w:tcW w:w="1558" w:type="dxa"/>
+            <w:tcW w:w="1439" w:type="dxa"/>
           </w:tcPr>
           <w:p>
             <w:pPr>
@@ -5918,29 +5277,50 @@
         </w:tc>
         <w:tc>
           <w:tcPr>
-            <w:tcW w:w="1802" w:type="dxa"/>
+            <w:tcW w:w="1498" w:type="dxa"/>
           </w:tcPr>
           <w:p>
             <w:pPr>
               <w:jc w:val="right"/>
             </w:pPr>
+          </w:p>
+        </w:tc>
+        <w:tc>
+          <w:tcPr>
+            <w:tcW w:w="1268" w:type="dxa"/>
+          </w:tcPr>
+          <w:p>
+            <w:pPr>
+              <w:jc w:val="right"/>
+            </w:pPr>
+            <w:hyperlink r:id="rId16" w:history="1">
+              <w:r>
+                <w:rPr>
+                  <w:rStyle w:val="Hyperlink"/>
+                </w:rPr>
+                <w:t>Available</w:t>
+              </w:r>
+            </w:hyperlink>
           </w:p>
         </w:tc>
       </w:tr>
       <w:tr>
         <w:tc>
           <w:tcPr>
-            <w:tcW w:w="2151" w:type="dxa"/>
+            <w:tcW w:w="1807" w:type="dxa"/>
           </w:tcPr>
           <w:p>
             <w:pPr>
               <w:jc w:val="center"/>
             </w:pPr>
+            <w:r>
+              <w:t>Thermal Printer</w:t>
+            </w:r>
           </w:p>
         </w:tc>
         <w:tc>
           <w:tcPr>
-            <w:tcW w:w="2507" w:type="dxa"/>
+            <w:tcW w:w="2241" w:type="dxa"/>
           </w:tcPr>
           <w:p>
             <w:pPr>
@@ -5950,7 +5330,7 @@
         </w:tc>
         <w:tc>
           <w:tcPr>
-            <w:tcW w:w="1558" w:type="dxa"/>
+            <w:tcW w:w="1323" w:type="dxa"/>
           </w:tcPr>
           <w:p>
             <w:pPr>
@@ -5960,7 +5340,7 @@
         </w:tc>
         <w:tc>
           <w:tcPr>
-            <w:tcW w:w="1558" w:type="dxa"/>
+            <w:tcW w:w="1439" w:type="dxa"/>
           </w:tcPr>
           <w:p>
             <w:pPr>
@@ -5970,7 +5350,17 @@
         </w:tc>
         <w:tc>
           <w:tcPr>
-            <w:tcW w:w="1802" w:type="dxa"/>
+            <w:tcW w:w="1498" w:type="dxa"/>
+          </w:tcPr>
+          <w:p>
+            <w:pPr>
+              <w:jc w:val="right"/>
+            </w:pPr>
+          </w:p>
+        </w:tc>
+        <w:tc>
+          <w:tcPr>
+            <w:tcW w:w="1268" w:type="dxa"/>
           </w:tcPr>
           <w:p>
             <w:pPr>
@@ -5982,65 +5372,202 @@
       <w:tr>
         <w:tc>
           <w:tcPr>
-            <w:tcW w:w="2151" w:type="dxa"/>
+            <w:tcW w:w="1807" w:type="dxa"/>
           </w:tcPr>
           <w:p>
             <w:pPr>
               <w:jc w:val="center"/>
-              <w:rPr>
-                <w:b/>
-              </w:rPr>
             </w:pPr>
-            <w:r>
-              <w:rPr>
-                <w:b/>
-              </w:rPr>
-              <w:t>Total</w:t>
-            </w:r>
           </w:p>
         </w:tc>
         <w:tc>
           <w:tcPr>
-            <w:tcW w:w="2507" w:type="dxa"/>
+            <w:tcW w:w="2241" w:type="dxa"/>
           </w:tcPr>
           <w:p>
             <w:pPr>
               <w:jc w:val="center"/>
-              <w:rPr>
-                <w:b/>
-              </w:rPr>
             </w:pPr>
           </w:p>
         </w:tc>
         <w:tc>
           <w:tcPr>
-            <w:tcW w:w="1558" w:type="dxa"/>
+            <w:tcW w:w="1323" w:type="dxa"/>
           </w:tcPr>
           <w:p>
             <w:pPr>
               <w:jc w:val="right"/>
-              <w:rPr>
-                <w:b/>
-              </w:rPr>
             </w:pPr>
           </w:p>
         </w:tc>
         <w:tc>
           <w:tcPr>
-            <w:tcW w:w="1558" w:type="dxa"/>
+            <w:tcW w:w="1439" w:type="dxa"/>
           </w:tcPr>
           <w:p>
             <w:pPr>
               <w:jc w:val="right"/>
-              <w:rPr>
-                <w:b/>
-              </w:rPr>
             </w:pPr>
           </w:p>
         </w:tc>
         <w:tc>
           <w:tcPr>
-            <w:tcW w:w="1802" w:type="dxa"/>
+            <w:tcW w:w="1498" w:type="dxa"/>
+          </w:tcPr>
+          <w:p>
+            <w:pPr>
+              <w:jc w:val="right"/>
+            </w:pPr>
+          </w:p>
+        </w:tc>
+        <w:tc>
+          <w:tcPr>
+            <w:tcW w:w="1268" w:type="dxa"/>
+          </w:tcPr>
+          <w:p>
+            <w:pPr>
+              <w:jc w:val="right"/>
+            </w:pPr>
+          </w:p>
+        </w:tc>
+      </w:tr>
+      <w:tr>
+        <w:tc>
+          <w:tcPr>
+            <w:tcW w:w="1807" w:type="dxa"/>
+          </w:tcPr>
+          <w:p>
+            <w:pPr>
+              <w:jc w:val="center"/>
+            </w:pPr>
+          </w:p>
+        </w:tc>
+        <w:tc>
+          <w:tcPr>
+            <w:tcW w:w="2241" w:type="dxa"/>
+          </w:tcPr>
+          <w:p>
+            <w:pPr>
+              <w:jc w:val="center"/>
+            </w:pPr>
+          </w:p>
+        </w:tc>
+        <w:tc>
+          <w:tcPr>
+            <w:tcW w:w="1323" w:type="dxa"/>
+          </w:tcPr>
+          <w:p>
+            <w:pPr>
+              <w:jc w:val="right"/>
+            </w:pPr>
+          </w:p>
+        </w:tc>
+        <w:tc>
+          <w:tcPr>
+            <w:tcW w:w="1439" w:type="dxa"/>
+          </w:tcPr>
+          <w:p>
+            <w:pPr>
+              <w:jc w:val="right"/>
+            </w:pPr>
+          </w:p>
+        </w:tc>
+        <w:tc>
+          <w:tcPr>
+            <w:tcW w:w="1498" w:type="dxa"/>
+          </w:tcPr>
+          <w:p>
+            <w:pPr>
+              <w:jc w:val="right"/>
+            </w:pPr>
+          </w:p>
+        </w:tc>
+        <w:tc>
+          <w:tcPr>
+            <w:tcW w:w="1268" w:type="dxa"/>
+          </w:tcPr>
+          <w:p>
+            <w:pPr>
+              <w:jc w:val="right"/>
+            </w:pPr>
+          </w:p>
+        </w:tc>
+      </w:tr>
+      <w:tr>
+        <w:tc>
+          <w:tcPr>
+            <w:tcW w:w="1807" w:type="dxa"/>
+          </w:tcPr>
+          <w:p>
+            <w:pPr>
+              <w:jc w:val="center"/>
+              <w:rPr>
+                <w:b/>
+              </w:rPr>
+            </w:pPr>
+            <w:r>
+              <w:rPr>
+                <w:b/>
+              </w:rPr>
+              <w:t>Total</w:t>
+            </w:r>
+          </w:p>
+        </w:tc>
+        <w:tc>
+          <w:tcPr>
+            <w:tcW w:w="2241" w:type="dxa"/>
+          </w:tcPr>
+          <w:p>
+            <w:pPr>
+              <w:jc w:val="center"/>
+              <w:rPr>
+                <w:b/>
+              </w:rPr>
+            </w:pPr>
+          </w:p>
+        </w:tc>
+        <w:tc>
+          <w:tcPr>
+            <w:tcW w:w="1323" w:type="dxa"/>
+          </w:tcPr>
+          <w:p>
+            <w:pPr>
+              <w:jc w:val="right"/>
+              <w:rPr>
+                <w:b/>
+              </w:rPr>
+            </w:pPr>
+          </w:p>
+        </w:tc>
+        <w:tc>
+          <w:tcPr>
+            <w:tcW w:w="1439" w:type="dxa"/>
+          </w:tcPr>
+          <w:p>
+            <w:pPr>
+              <w:jc w:val="right"/>
+              <w:rPr>
+                <w:b/>
+              </w:rPr>
+            </w:pPr>
+          </w:p>
+        </w:tc>
+        <w:tc>
+          <w:tcPr>
+            <w:tcW w:w="1498" w:type="dxa"/>
+          </w:tcPr>
+          <w:p>
+            <w:pPr>
+              <w:jc w:val="right"/>
+              <w:rPr>
+                <w:b/>
+              </w:rPr>
+            </w:pPr>
+          </w:p>
+        </w:tc>
+        <w:tc>
+          <w:tcPr>
+            <w:tcW w:w="1268" w:type="dxa"/>
           </w:tcPr>
           <w:p>
             <w:pPr>
@@ -6064,7 +5591,7 @@
       <w:pPr>
         <w:pStyle w:val="Heading2"/>
       </w:pPr>
-      <w:bookmarkStart w:id="23" w:name="_Toc127547892"/>
+      <w:bookmarkStart w:id="24" w:name="_Toc127547892"/>
       <w:r>
         <w:t>3</w:t>
       </w:r>
@@ -6074,7 +5601,7 @@
       <w:r>
         <w:t>Schedule</w:t>
       </w:r>
-      <w:bookmarkEnd w:id="23"/>
+      <w:bookmarkEnd w:id="24"/>
     </w:p>
     <w:p/>
     <w:p>
@@ -6093,7 +5620,7 @@
       <w:pPr>
         <w:pStyle w:val="Heading1"/>
       </w:pPr>
-      <w:bookmarkStart w:id="24" w:name="_Toc127547893"/>
+      <w:bookmarkStart w:id="25" w:name="_Toc127547893"/>
       <w:r>
         <w:lastRenderedPageBreak/>
         <w:t>4</w:t>
@@ -6104,45 +5631,23 @@
       <w:r>
         <w:t>Ethics and Safety</w:t>
       </w:r>
-      <w:bookmarkEnd w:id="24"/>
-    </w:p>
-    <w:p>
-      <w:r>
-        <w:t xml:space="preserve">We believe that this design is quite safe according to IEEE standards </w:t>
-      </w:r>
-      <w:r>
-        <w:t>[1]</w:t>
-      </w:r>
-      <w:r>
-        <w:t xml:space="preserve"> since most of the components are found in everyday objects such as a phone and other consumer-grade products. However, we take some ideas from prior product failures, such as the Samsung S7 battery that exploded and imploded on itself due to a manufacturing defect </w:t>
-      </w:r>
-      <w:r>
-        <w:t>[8]</w:t>
-      </w:r>
-      <w:r>
-        <w:t xml:space="preserve">. </w:t>
+      <w:bookmarkEnd w:id="25"/>
+    </w:p>
+    <w:p>
+      <w:r>
+        <w:t xml:space="preserve">We believe that this design is quite safe according to IEEE standards [1] since most of the components are found in everyday objects such as a phone and other consumer-grade products. However, we take some ideas from prior product failures, such as the Samsung S7 battery that exploded and imploded on itself due to a manufacturing defect [8]. </w:t>
       </w:r>
     </w:p>
     <w:p/>
     <w:p>
       <w:r>
-        <w:t xml:space="preserve">Therefore, we should be testing the battery </w:t>
-      </w:r>
-      <w:proofErr w:type="spellStart"/>
-      <w:r>
-        <w:t>throughly</w:t>
-      </w:r>
-      <w:proofErr w:type="spellEnd"/>
-      <w:r>
-        <w:t xml:space="preserve"> in order to ensure that it is not causing any power overages to occur, which may cause harm to the user. This includes setting up battery current limitations as well as limitations on how much the battery can charge. By limiting the </w:t>
-      </w:r>
-      <w:proofErr w:type="gramStart"/>
-      <w:r>
-        <w:t>amount</w:t>
-      </w:r>
-      <w:proofErr w:type="gramEnd"/>
-      <w:r>
-        <w:t xml:space="preserve"> of things that the battery can do, this will in turn cause for the most volatile part of the system to be the most safe.</w:t>
+        <w:t>Therefore, we should be testing the battery th</w:t>
+      </w:r>
+      <w:r>
+        <w:t>o</w:t>
+      </w:r>
+      <w:r>
+        <w:t>roughly in order to ensure that it is not causing any power overages to occur, which may cause harm to the user. This includes setting up battery current limitations as well as limitations on how much the battery can charge. By limiting the amount of things that the battery can do, this will in turn cause for the most volatile part of the system to be the most safe.</w:t>
       </w:r>
     </w:p>
     <w:p>
@@ -6154,7 +5659,7 @@
       <w:pPr>
         <w:pStyle w:val="Heading1"/>
       </w:pPr>
-      <w:bookmarkStart w:id="25" w:name="_Toc127547894"/>
+      <w:bookmarkStart w:id="26" w:name="_Toc127547894"/>
       <w:r>
         <w:lastRenderedPageBreak/>
         <w:t>5</w:t>
@@ -6165,7 +5670,7 @@
       <w:r>
         <w:t>References</w:t>
       </w:r>
-      <w:bookmarkEnd w:id="25"/>
+      <w:bookmarkEnd w:id="26"/>
     </w:p>
     <w:p>
       <w:pPr>
@@ -6198,13 +5703,7 @@
         <w:rPr>
           <w:iCs/>
         </w:rPr>
-        <w:t xml:space="preserve">), </w:t>
-      </w:r>
-      <w:r>
-        <w:rPr>
-          <w:iCs/>
-        </w:rPr>
-        <w:t>IEEE Code of Ethics 2020.</w:t>
+        <w:t>), IEEE Code of Ethics 2020.</w:t>
       </w:r>
     </w:p>
     <w:p>
@@ -6258,13 +5757,7 @@
         <w:tab/>
       </w:r>
       <w:r>
-        <w:t>P. Burgess and Adafruit Industries, "Mini Thermal Receipt Printer," Nov. 2021. Accessed: Feb. 07, 2023. [Online]. Available</w:t>
-      </w:r>
-      <w:r>
-        <w:t xml:space="preserve"> at</w:t>
-      </w:r>
-      <w:r>
-        <w:t>: https://www.mouser.com/datasheet/2/737/mini_thermal_receipt_printer-2488648.pdf</w:t>
+        <w:t>P. Burgess and Adafruit Industries, "Mini Thermal Receipt Printer," Nov. 2021. Accessed: Feb. 07, 2023. [Online]. Available at: https://www.mouser.com/datasheet/2/737/mini_thermal_receipt_printer-2488648.pdf</w:t>
       </w:r>
     </w:p>
     <w:p>
@@ -6308,7 +5801,7 @@
       <w:r>
         <w:t xml:space="preserve">, "Image Dithering: Eleven Algorithms and Source Code." </w:t>
       </w:r>
-      <w:hyperlink r:id="rId12" w:history="1">
+      <w:hyperlink r:id="rId17" w:history="1">
         <w:r>
           <w:rPr>
             <w:rStyle w:val="Hyperlink"/>
@@ -6318,10 +5811,7 @@
         </w:r>
       </w:hyperlink>
       <w:r>
-        <w:t xml:space="preserve"> </w:t>
-      </w:r>
-      <w:r>
-        <w:t>(accessed Feb. 09, 2023).</w:t>
+        <w:t xml:space="preserve"> (accessed Feb. 09, 2023).</w:t>
       </w:r>
     </w:p>
     <w:p>
@@ -6403,15 +5893,7 @@
         <w:tab/>
       </w:r>
       <w:r>
-        <w:t xml:space="preserve">Johns Manville, "Too Hot to </w:t>
-      </w:r>
-      <w:proofErr w:type="gramStart"/>
-      <w:r>
-        <w:t>Handle?,</w:t>
-      </w:r>
-      <w:proofErr w:type="gramEnd"/>
-      <w:r>
-        <w:t>" www.jm.com, Feb. 25, 2015. https://www.jm.com/en/blog/2015/february/too-hot-to-handle/ (accessed Feb. 08, 2023).</w:t>
+        <w:t>Johns Manville, "Too Hot to Handle?," www.jm.com, Feb. 25, 2015. https://www.jm.com/en/blog/2015/february/too-hot-to-handle/ (accessed Feb. 08, 2023).</w:t>
       </w:r>
     </w:p>
     <w:p>
@@ -6419,13 +5901,7 @@
         <w:ind w:left="431" w:hangingChars="196" w:hanging="431"/>
       </w:pPr>
       <w:r>
-        <w:t>[</w:t>
-      </w:r>
-      <w:r>
-        <w:t>10</w:t>
-      </w:r>
-      <w:r>
-        <w:t>]</w:t>
+        <w:t>[10]</w:t>
       </w:r>
       <w:r>
         <w:tab/>
@@ -6480,6 +5956,45 @@
     </w:sectPr>
   </w:body>
 </w:document>
+</file>
+
+<file path=word/comments.xml><?xml version="1.0" encoding="utf-8"?>
+<w:comments xmlns:wpc="http://schemas.microsoft.com/office/word/2010/wordprocessingCanvas" xmlns:cx="http://schemas.microsoft.com/office/drawing/2014/chartex" xmlns:cx1="http://schemas.microsoft.com/office/drawing/2015/9/8/chartex" xmlns:cx2="http://schemas.microsoft.com/office/drawing/2015/10/21/chartex" xmlns:cx3="http://schemas.microsoft.com/office/drawing/2016/5/9/chartex" xmlns:cx4="http://schemas.microsoft.com/office/drawing/2016/5/10/chartex" xmlns:cx5="http://schemas.microsoft.com/office/drawing/2016/5/11/chartex" xmlns:cx6="http://schemas.microsoft.com/office/drawing/2016/5/12/chartex" xmlns:cx7="http://schemas.microsoft.com/office/drawing/2016/5/13/chartex" xmlns:cx8="http://schemas.microsoft.com/office/drawing/2016/5/14/chartex" xmlns:mc="http://schemas.openxmlformats.org/markup-compatibility/2006" xmlns:aink="http://schemas.microsoft.com/office/drawing/2016/ink" xmlns:am3d="http://schemas.microsoft.com/office/drawing/2017/model3d" xmlns:o="urn:schemas-microsoft-com:office:office" xmlns:oel="http://schemas.microsoft.com/office/2019/extlst" xmlns:r="http://schemas.openxmlformats.org/officeDocument/2006/relationships" xmlns:m="http://schemas.openxmlformats.org/officeDocument/2006/math" xmlns:v="urn:schemas-microsoft-com:vml" xmlns:wp14="http://schemas.microsoft.com/office/word/2010/wordprocessingDrawing" xmlns:wp="http://schemas.openxmlformats.org/drawingml/2006/wordprocessingDrawing" xmlns:w10="urn:schemas-microsoft-com:office:word" xmlns:w="http://schemas.openxmlformats.org/wordprocessingml/2006/main" xmlns:w14="http://schemas.microsoft.com/office/word/2010/wordml" xmlns:w15="http://schemas.microsoft.com/office/word/2012/wordml" xmlns:w16cex="http://schemas.microsoft.com/office/word/2018/wordml/cex" xmlns:w16cid="http://schemas.microsoft.com/office/word/2016/wordml/cid" xmlns:w16="http://schemas.microsoft.com/office/word/2018/wordml" xmlns:w16sdtdh="http://schemas.microsoft.com/office/word/2020/wordml/sdtdatahash" xmlns:w16se="http://schemas.microsoft.com/office/word/2015/wordml/symex" xmlns:wpg="http://schemas.microsoft.com/office/word/2010/wordprocessingGroup" xmlns:wpi="http://schemas.microsoft.com/office/word/2010/wordprocessingInk" xmlns:wne="http://schemas.microsoft.com/office/word/2006/wordml" xmlns:wps="http://schemas.microsoft.com/office/word/2010/wordprocessingShape" mc:Ignorable="w14 w15 w16se w16cid w16 w16cex w16sdtdh wp14">
+  <w:comment w:id="17" w:author="Jason Liu" w:date="2023-02-18T16:40:00Z" w:initials="JL">
+    <w:p>
+      <w:pPr>
+        <w:pStyle w:val="CommentText"/>
+      </w:pPr>
+      <w:r>
+        <w:rPr>
+          <w:rStyle w:val="CommentReference"/>
+        </w:rPr>
+        <w:annotationRef/>
+      </w:r>
+      <w:r>
+        <w:t>I added it to the R&amp;V table. Let me know if it seems good. Specifically, the second bullet point.</w:t>
+      </w:r>
+    </w:p>
+  </w:comment>
+</w:comments>
+</file>
+
+<file path=word/commentsExtended.xml><?xml version="1.0" encoding="utf-8"?>
+<w15:commentsEx xmlns:wpc="http://schemas.microsoft.com/office/word/2010/wordprocessingCanvas" xmlns:cx="http://schemas.microsoft.com/office/drawing/2014/chartex" xmlns:cx1="http://schemas.microsoft.com/office/drawing/2015/9/8/chartex" xmlns:cx2="http://schemas.microsoft.com/office/drawing/2015/10/21/chartex" xmlns:cx3="http://schemas.microsoft.com/office/drawing/2016/5/9/chartex" xmlns:cx4="http://schemas.microsoft.com/office/drawing/2016/5/10/chartex" xmlns:cx5="http://schemas.microsoft.com/office/drawing/2016/5/11/chartex" xmlns:cx6="http://schemas.microsoft.com/office/drawing/2016/5/12/chartex" xmlns:cx7="http://schemas.microsoft.com/office/drawing/2016/5/13/chartex" xmlns:cx8="http://schemas.microsoft.com/office/drawing/2016/5/14/chartex" xmlns:mc="http://schemas.openxmlformats.org/markup-compatibility/2006" xmlns:aink="http://schemas.microsoft.com/office/drawing/2016/ink" xmlns:am3d="http://schemas.microsoft.com/office/drawing/2017/model3d" xmlns:o="urn:schemas-microsoft-com:office:office" xmlns:oel="http://schemas.microsoft.com/office/2019/extlst" xmlns:r="http://schemas.openxmlformats.org/officeDocument/2006/relationships" xmlns:m="http://schemas.openxmlformats.org/officeDocument/2006/math" xmlns:v="urn:schemas-microsoft-com:vml" xmlns:wp14="http://schemas.microsoft.com/office/word/2010/wordprocessingDrawing" xmlns:wp="http://schemas.openxmlformats.org/drawingml/2006/wordprocessingDrawing" xmlns:w10="urn:schemas-microsoft-com:office:word" xmlns:w="http://schemas.openxmlformats.org/wordprocessingml/2006/main" xmlns:w14="http://schemas.microsoft.com/office/word/2010/wordml" xmlns:w15="http://schemas.microsoft.com/office/word/2012/wordml" xmlns:w16cex="http://schemas.microsoft.com/office/word/2018/wordml/cex" xmlns:w16cid="http://schemas.microsoft.com/office/word/2016/wordml/cid" xmlns:w16="http://schemas.microsoft.com/office/word/2018/wordml" xmlns:w16sdtdh="http://schemas.microsoft.com/office/word/2020/wordml/sdtdatahash" xmlns:w16se="http://schemas.microsoft.com/office/word/2015/wordml/symex" xmlns:wpg="http://schemas.microsoft.com/office/word/2010/wordprocessingGroup" xmlns:wpi="http://schemas.microsoft.com/office/word/2010/wordprocessingInk" xmlns:wne="http://schemas.microsoft.com/office/word/2006/wordml" xmlns:wps="http://schemas.microsoft.com/office/word/2010/wordprocessingShape" mc:Ignorable="w14 w15 w16se w16cid w16 w16cex w16sdtdh wp14">
+  <w15:commentEx w15:paraId="0ED7F135" w15:done="0"/>
+</w15:commentsEx>
+</file>
+
+<file path=word/commentsExtensible.xml><?xml version="1.0" encoding="utf-8"?>
+<w16cex:commentsExtensible xmlns:wpc="http://schemas.microsoft.com/office/word/2010/wordprocessingCanvas" xmlns:cx="http://schemas.microsoft.com/office/drawing/2014/chartex" xmlns:cx1="http://schemas.microsoft.com/office/drawing/2015/9/8/chartex" xmlns:cx2="http://schemas.microsoft.com/office/drawing/2015/10/21/chartex" xmlns:cx3="http://schemas.microsoft.com/office/drawing/2016/5/9/chartex" xmlns:cx4="http://schemas.microsoft.com/office/drawing/2016/5/10/chartex" xmlns:cx5="http://schemas.microsoft.com/office/drawing/2016/5/11/chartex" xmlns:cx6="http://schemas.microsoft.com/office/drawing/2016/5/12/chartex" xmlns:cx7="http://schemas.microsoft.com/office/drawing/2016/5/13/chartex" xmlns:cx8="http://schemas.microsoft.com/office/drawing/2016/5/14/chartex" xmlns:mc="http://schemas.openxmlformats.org/markup-compatibility/2006" xmlns:aink="http://schemas.microsoft.com/office/drawing/2016/ink" xmlns:am3d="http://schemas.microsoft.com/office/drawing/2017/model3d" xmlns:o="urn:schemas-microsoft-com:office:office" xmlns:oel="http://schemas.microsoft.com/office/2019/extlst" xmlns:r="http://schemas.openxmlformats.org/officeDocument/2006/relationships" xmlns:m="http://schemas.openxmlformats.org/officeDocument/2006/math" xmlns:v="urn:schemas-microsoft-com:vml" xmlns:wp14="http://schemas.microsoft.com/office/word/2010/wordprocessingDrawing" xmlns:wp="http://schemas.openxmlformats.org/drawingml/2006/wordprocessingDrawing" xmlns:w10="urn:schemas-microsoft-com:office:word" xmlns:w="http://schemas.openxmlformats.org/wordprocessingml/2006/main" xmlns:w14="http://schemas.microsoft.com/office/word/2010/wordml" xmlns:w15="http://schemas.microsoft.com/office/word/2012/wordml" xmlns:w16cex="http://schemas.microsoft.com/office/word/2018/wordml/cex" xmlns:w16cid="http://schemas.microsoft.com/office/word/2016/wordml/cid" xmlns:w16="http://schemas.microsoft.com/office/word/2018/wordml" xmlns:w16sdtdh="http://schemas.microsoft.com/office/word/2020/wordml/sdtdatahash" xmlns:w16se="http://schemas.microsoft.com/office/word/2015/wordml/symex" xmlns:wpg="http://schemas.microsoft.com/office/word/2010/wordprocessingGroup" xmlns:wpi="http://schemas.microsoft.com/office/word/2010/wordprocessingInk" xmlns:wne="http://schemas.microsoft.com/office/word/2006/wordml" xmlns:wps="http://schemas.microsoft.com/office/word/2010/wordprocessingShape" mc:Ignorable="w14 w15 w16se w16cid w16 w16cex w16sdtdh wp14">
+  <w16cex:commentExtensible w16cex:durableId="279B7DED" w16cex:dateUtc="2023-02-18T22:40:00Z"/>
+</w16cex:commentsExtensible>
+</file>
+
+<file path=word/commentsIds.xml><?xml version="1.0" encoding="utf-8"?>
+<w16cid:commentsIds xmlns:wpc="http://schemas.microsoft.com/office/word/2010/wordprocessingCanvas" xmlns:cx="http://schemas.microsoft.com/office/drawing/2014/chartex" xmlns:cx1="http://schemas.microsoft.com/office/drawing/2015/9/8/chartex" xmlns:cx2="http://schemas.microsoft.com/office/drawing/2015/10/21/chartex" xmlns:cx3="http://schemas.microsoft.com/office/drawing/2016/5/9/chartex" xmlns:cx4="http://schemas.microsoft.com/office/drawing/2016/5/10/chartex" xmlns:cx5="http://schemas.microsoft.com/office/drawing/2016/5/11/chartex" xmlns:cx6="http://schemas.microsoft.com/office/drawing/2016/5/12/chartex" xmlns:cx7="http://schemas.microsoft.com/office/drawing/2016/5/13/chartex" xmlns:cx8="http://schemas.microsoft.com/office/drawing/2016/5/14/chartex" xmlns:mc="http://schemas.openxmlformats.org/markup-compatibility/2006" xmlns:aink="http://schemas.microsoft.com/office/drawing/2016/ink" xmlns:am3d="http://schemas.microsoft.com/office/drawing/2017/model3d" xmlns:o="urn:schemas-microsoft-com:office:office" xmlns:oel="http://schemas.microsoft.com/office/2019/extlst" xmlns:r="http://schemas.openxmlformats.org/officeDocument/2006/relationships" xmlns:m="http://schemas.openxmlformats.org/officeDocument/2006/math" xmlns:v="urn:schemas-microsoft-com:vml" xmlns:wp14="http://schemas.microsoft.com/office/word/2010/wordprocessingDrawing" xmlns:wp="http://schemas.openxmlformats.org/drawingml/2006/wordprocessingDrawing" xmlns:w10="urn:schemas-microsoft-com:office:word" xmlns:w="http://schemas.openxmlformats.org/wordprocessingml/2006/main" xmlns:w14="http://schemas.microsoft.com/office/word/2010/wordml" xmlns:w15="http://schemas.microsoft.com/office/word/2012/wordml" xmlns:w16cex="http://schemas.microsoft.com/office/word/2018/wordml/cex" xmlns:w16cid="http://schemas.microsoft.com/office/word/2016/wordml/cid" xmlns:w16="http://schemas.microsoft.com/office/word/2018/wordml" xmlns:w16sdtdh="http://schemas.microsoft.com/office/word/2020/wordml/sdtdatahash" xmlns:w16se="http://schemas.microsoft.com/office/word/2015/wordml/symex" xmlns:wpg="http://schemas.microsoft.com/office/word/2010/wordprocessingGroup" xmlns:wpi="http://schemas.microsoft.com/office/word/2010/wordprocessingInk" xmlns:wne="http://schemas.microsoft.com/office/word/2006/wordml" xmlns:wps="http://schemas.microsoft.com/office/word/2010/wordprocessingShape" mc:Ignorable="w14 w15 w16se w16cid w16 w16cex w16sdtdh wp14">
+  <w16cid:commentId w16cid:paraId="0ED7F135" w16cid:durableId="279B7DED"/>
+</w16cid:commentsIds>
 </file>
 
 <file path=word/endnotes.xml><?xml version="1.0" encoding="utf-8"?>
@@ -7698,6 +7213,232 @@
     </w:lvl>
   </w:abstractNum>
   <w:abstractNum w:abstractNumId="12" w15:restartNumberingAfterBreak="0">
+    <w:nsid w:val="38C467C6"/>
+    <w:multiLevelType w:val="hybridMultilevel"/>
+    <w:tmpl w:val="95E0389E"/>
+    <w:lvl w:ilvl="0" w:tplc="04090001">
+      <w:start w:val="1"/>
+      <w:numFmt w:val="bullet"/>
+      <w:lvlText w:val=""/>
+      <w:lvlJc w:val="left"/>
+      <w:pPr>
+        <w:ind w:left="720" w:hanging="360"/>
+      </w:pPr>
+      <w:rPr>
+        <w:rFonts w:ascii="Symbol" w:hAnsi="Symbol" w:hint="default"/>
+      </w:rPr>
+    </w:lvl>
+    <w:lvl w:ilvl="1" w:tplc="04090003" w:tentative="1">
+      <w:start w:val="1"/>
+      <w:numFmt w:val="bullet"/>
+      <w:lvlText w:val="o"/>
+      <w:lvlJc w:val="left"/>
+      <w:pPr>
+        <w:ind w:left="1440" w:hanging="360"/>
+      </w:pPr>
+      <w:rPr>
+        <w:rFonts w:ascii="Courier New" w:hAnsi="Courier New" w:cs="Courier New" w:hint="default"/>
+      </w:rPr>
+    </w:lvl>
+    <w:lvl w:ilvl="2" w:tplc="04090005" w:tentative="1">
+      <w:start w:val="1"/>
+      <w:numFmt w:val="bullet"/>
+      <w:lvlText w:val=""/>
+      <w:lvlJc w:val="left"/>
+      <w:pPr>
+        <w:ind w:left="2160" w:hanging="360"/>
+      </w:pPr>
+      <w:rPr>
+        <w:rFonts w:ascii="Wingdings" w:hAnsi="Wingdings" w:hint="default"/>
+      </w:rPr>
+    </w:lvl>
+    <w:lvl w:ilvl="3" w:tplc="04090001" w:tentative="1">
+      <w:start w:val="1"/>
+      <w:numFmt w:val="bullet"/>
+      <w:lvlText w:val=""/>
+      <w:lvlJc w:val="left"/>
+      <w:pPr>
+        <w:ind w:left="2880" w:hanging="360"/>
+      </w:pPr>
+      <w:rPr>
+        <w:rFonts w:ascii="Symbol" w:hAnsi="Symbol" w:hint="default"/>
+      </w:rPr>
+    </w:lvl>
+    <w:lvl w:ilvl="4" w:tplc="04090003" w:tentative="1">
+      <w:start w:val="1"/>
+      <w:numFmt w:val="bullet"/>
+      <w:lvlText w:val="o"/>
+      <w:lvlJc w:val="left"/>
+      <w:pPr>
+        <w:ind w:left="3600" w:hanging="360"/>
+      </w:pPr>
+      <w:rPr>
+        <w:rFonts w:ascii="Courier New" w:hAnsi="Courier New" w:cs="Courier New" w:hint="default"/>
+      </w:rPr>
+    </w:lvl>
+    <w:lvl w:ilvl="5" w:tplc="04090005" w:tentative="1">
+      <w:start w:val="1"/>
+      <w:numFmt w:val="bullet"/>
+      <w:lvlText w:val=""/>
+      <w:lvlJc w:val="left"/>
+      <w:pPr>
+        <w:ind w:left="4320" w:hanging="360"/>
+      </w:pPr>
+      <w:rPr>
+        <w:rFonts w:ascii="Wingdings" w:hAnsi="Wingdings" w:hint="default"/>
+      </w:rPr>
+    </w:lvl>
+    <w:lvl w:ilvl="6" w:tplc="04090001" w:tentative="1">
+      <w:start w:val="1"/>
+      <w:numFmt w:val="bullet"/>
+      <w:lvlText w:val=""/>
+      <w:lvlJc w:val="left"/>
+      <w:pPr>
+        <w:ind w:left="5040" w:hanging="360"/>
+      </w:pPr>
+      <w:rPr>
+        <w:rFonts w:ascii="Symbol" w:hAnsi="Symbol" w:hint="default"/>
+      </w:rPr>
+    </w:lvl>
+    <w:lvl w:ilvl="7" w:tplc="04090003" w:tentative="1">
+      <w:start w:val="1"/>
+      <w:numFmt w:val="bullet"/>
+      <w:lvlText w:val="o"/>
+      <w:lvlJc w:val="left"/>
+      <w:pPr>
+        <w:ind w:left="5760" w:hanging="360"/>
+      </w:pPr>
+      <w:rPr>
+        <w:rFonts w:ascii="Courier New" w:hAnsi="Courier New" w:cs="Courier New" w:hint="default"/>
+      </w:rPr>
+    </w:lvl>
+    <w:lvl w:ilvl="8" w:tplc="04090005" w:tentative="1">
+      <w:start w:val="1"/>
+      <w:numFmt w:val="bullet"/>
+      <w:lvlText w:val=""/>
+      <w:lvlJc w:val="left"/>
+      <w:pPr>
+        <w:ind w:left="6480" w:hanging="360"/>
+      </w:pPr>
+      <w:rPr>
+        <w:rFonts w:ascii="Wingdings" w:hAnsi="Wingdings" w:hint="default"/>
+      </w:rPr>
+    </w:lvl>
+  </w:abstractNum>
+  <w:abstractNum w:abstractNumId="13" w15:restartNumberingAfterBreak="0">
+    <w:nsid w:val="38E56383"/>
+    <w:multiLevelType w:val="hybridMultilevel"/>
+    <w:tmpl w:val="498C0A2E"/>
+    <w:lvl w:ilvl="0" w:tplc="04090001">
+      <w:start w:val="1"/>
+      <w:numFmt w:val="bullet"/>
+      <w:lvlText w:val=""/>
+      <w:lvlJc w:val="left"/>
+      <w:pPr>
+        <w:ind w:left="720" w:hanging="360"/>
+      </w:pPr>
+      <w:rPr>
+        <w:rFonts w:ascii="Symbol" w:hAnsi="Symbol" w:hint="default"/>
+      </w:rPr>
+    </w:lvl>
+    <w:lvl w:ilvl="1" w:tplc="04090003" w:tentative="1">
+      <w:start w:val="1"/>
+      <w:numFmt w:val="bullet"/>
+      <w:lvlText w:val="o"/>
+      <w:lvlJc w:val="left"/>
+      <w:pPr>
+        <w:ind w:left="1440" w:hanging="360"/>
+      </w:pPr>
+      <w:rPr>
+        <w:rFonts w:ascii="Courier New" w:hAnsi="Courier New" w:cs="Courier New" w:hint="default"/>
+      </w:rPr>
+    </w:lvl>
+    <w:lvl w:ilvl="2" w:tplc="04090005" w:tentative="1">
+      <w:start w:val="1"/>
+      <w:numFmt w:val="bullet"/>
+      <w:lvlText w:val=""/>
+      <w:lvlJc w:val="left"/>
+      <w:pPr>
+        <w:ind w:left="2160" w:hanging="360"/>
+      </w:pPr>
+      <w:rPr>
+        <w:rFonts w:ascii="Wingdings" w:hAnsi="Wingdings" w:hint="default"/>
+      </w:rPr>
+    </w:lvl>
+    <w:lvl w:ilvl="3" w:tplc="04090001" w:tentative="1">
+      <w:start w:val="1"/>
+      <w:numFmt w:val="bullet"/>
+      <w:lvlText w:val=""/>
+      <w:lvlJc w:val="left"/>
+      <w:pPr>
+        <w:ind w:left="2880" w:hanging="360"/>
+      </w:pPr>
+      <w:rPr>
+        <w:rFonts w:ascii="Symbol" w:hAnsi="Symbol" w:hint="default"/>
+      </w:rPr>
+    </w:lvl>
+    <w:lvl w:ilvl="4" w:tplc="04090003" w:tentative="1">
+      <w:start w:val="1"/>
+      <w:numFmt w:val="bullet"/>
+      <w:lvlText w:val="o"/>
+      <w:lvlJc w:val="left"/>
+      <w:pPr>
+        <w:ind w:left="3600" w:hanging="360"/>
+      </w:pPr>
+      <w:rPr>
+        <w:rFonts w:ascii="Courier New" w:hAnsi="Courier New" w:cs="Courier New" w:hint="default"/>
+      </w:rPr>
+    </w:lvl>
+    <w:lvl w:ilvl="5" w:tplc="04090005" w:tentative="1">
+      <w:start w:val="1"/>
+      <w:numFmt w:val="bullet"/>
+      <w:lvlText w:val=""/>
+      <w:lvlJc w:val="left"/>
+      <w:pPr>
+        <w:ind w:left="4320" w:hanging="360"/>
+      </w:pPr>
+      <w:rPr>
+        <w:rFonts w:ascii="Wingdings" w:hAnsi="Wingdings" w:hint="default"/>
+      </w:rPr>
+    </w:lvl>
+    <w:lvl w:ilvl="6" w:tplc="04090001" w:tentative="1">
+      <w:start w:val="1"/>
+      <w:numFmt w:val="bullet"/>
+      <w:lvlText w:val=""/>
+      <w:lvlJc w:val="left"/>
+      <w:pPr>
+        <w:ind w:left="5040" w:hanging="360"/>
+      </w:pPr>
+      <w:rPr>
+        <w:rFonts w:ascii="Symbol" w:hAnsi="Symbol" w:hint="default"/>
+      </w:rPr>
+    </w:lvl>
+    <w:lvl w:ilvl="7" w:tplc="04090003" w:tentative="1">
+      <w:start w:val="1"/>
+      <w:numFmt w:val="bullet"/>
+      <w:lvlText w:val="o"/>
+      <w:lvlJc w:val="left"/>
+      <w:pPr>
+        <w:ind w:left="5760" w:hanging="360"/>
+      </w:pPr>
+      <w:rPr>
+        <w:rFonts w:ascii="Courier New" w:hAnsi="Courier New" w:cs="Courier New" w:hint="default"/>
+      </w:rPr>
+    </w:lvl>
+    <w:lvl w:ilvl="8" w:tplc="04090005" w:tentative="1">
+      <w:start w:val="1"/>
+      <w:numFmt w:val="bullet"/>
+      <w:lvlText w:val=""/>
+      <w:lvlJc w:val="left"/>
+      <w:pPr>
+        <w:ind w:left="6480" w:hanging="360"/>
+      </w:pPr>
+      <w:rPr>
+        <w:rFonts w:ascii="Wingdings" w:hAnsi="Wingdings" w:hint="default"/>
+      </w:rPr>
+    </w:lvl>
+  </w:abstractNum>
+  <w:abstractNum w:abstractNumId="14" w15:restartNumberingAfterBreak="0">
     <w:nsid w:val="393A320A"/>
     <w:multiLevelType w:val="hybridMultilevel"/>
     <w:tmpl w:val="63B6D330"/>
@@ -7786,7 +7527,7 @@
       </w:pPr>
     </w:lvl>
   </w:abstractNum>
-  <w:abstractNum w:abstractNumId="13" w15:restartNumberingAfterBreak="0">
+  <w:abstractNum w:abstractNumId="15" w15:restartNumberingAfterBreak="0">
     <w:nsid w:val="3EAF0056"/>
     <w:multiLevelType w:val="multilevel"/>
     <w:tmpl w:val="0C70642E"/>
@@ -7899,7 +7640,7 @@
       </w:rPr>
     </w:lvl>
   </w:abstractNum>
-  <w:abstractNum w:abstractNumId="14" w15:restartNumberingAfterBreak="0">
+  <w:abstractNum w:abstractNumId="16" w15:restartNumberingAfterBreak="0">
     <w:nsid w:val="466420BE"/>
     <w:multiLevelType w:val="hybridMultilevel"/>
     <w:tmpl w:val="8398DE86"/>
@@ -7985,7 +7726,7 @@
       </w:pPr>
     </w:lvl>
   </w:abstractNum>
-  <w:abstractNum w:abstractNumId="15" w15:restartNumberingAfterBreak="0">
+  <w:abstractNum w:abstractNumId="17" w15:restartNumberingAfterBreak="0">
     <w:nsid w:val="46F736EA"/>
     <w:multiLevelType w:val="hybridMultilevel"/>
     <w:tmpl w:val="BB02F4A4"/>
@@ -8074,7 +7815,7 @@
       </w:pPr>
     </w:lvl>
   </w:abstractNum>
-  <w:abstractNum w:abstractNumId="16" w15:restartNumberingAfterBreak="0">
+  <w:abstractNum w:abstractNumId="18" w15:restartNumberingAfterBreak="0">
     <w:nsid w:val="4D6865F5"/>
     <w:multiLevelType w:val="hybridMultilevel"/>
     <w:tmpl w:val="4C1A0F44"/>
@@ -8160,7 +7901,7 @@
       </w:pPr>
     </w:lvl>
   </w:abstractNum>
-  <w:abstractNum w:abstractNumId="17" w15:restartNumberingAfterBreak="0">
+  <w:abstractNum w:abstractNumId="19" w15:restartNumberingAfterBreak="0">
     <w:nsid w:val="550C7C26"/>
     <w:multiLevelType w:val="multilevel"/>
     <w:tmpl w:val="5E929866"/>
@@ -8281,7 +8022,7 @@
       </w:rPr>
     </w:lvl>
   </w:abstractNum>
-  <w:abstractNum w:abstractNumId="18" w15:restartNumberingAfterBreak="0">
+  <w:abstractNum w:abstractNumId="20" w15:restartNumberingAfterBreak="0">
     <w:nsid w:val="6AB620E5"/>
     <w:multiLevelType w:val="hybridMultilevel"/>
     <w:tmpl w:val="C2028116"/>
@@ -8370,7 +8111,7 @@
       </w:pPr>
     </w:lvl>
   </w:abstractNum>
-  <w:abstractNum w:abstractNumId="19" w15:restartNumberingAfterBreak="0">
+  <w:abstractNum w:abstractNumId="21" w15:restartNumberingAfterBreak="0">
     <w:nsid w:val="6D4B22D0"/>
     <w:multiLevelType w:val="hybridMultilevel"/>
     <w:tmpl w:val="249E2D8A"/>
@@ -8459,7 +8200,7 @@
       </w:pPr>
     </w:lvl>
   </w:abstractNum>
-  <w:abstractNum w:abstractNumId="20" w15:restartNumberingAfterBreak="0">
+  <w:abstractNum w:abstractNumId="22" w15:restartNumberingAfterBreak="0">
     <w:nsid w:val="6DF92E86"/>
     <w:multiLevelType w:val="hybridMultilevel"/>
     <w:tmpl w:val="1E14643C"/>
@@ -8548,7 +8289,7 @@
       </w:pPr>
     </w:lvl>
   </w:abstractNum>
-  <w:abstractNum w:abstractNumId="21" w15:restartNumberingAfterBreak="0">
+  <w:abstractNum w:abstractNumId="23" w15:restartNumberingAfterBreak="0">
     <w:nsid w:val="765E4083"/>
     <w:multiLevelType w:val="multilevel"/>
     <w:tmpl w:val="C5B095B6"/>
@@ -8637,7 +8378,7 @@
       </w:pPr>
     </w:lvl>
   </w:abstractNum>
-  <w:abstractNum w:abstractNumId="22" w15:restartNumberingAfterBreak="0">
+  <w:abstractNum w:abstractNumId="24" w15:restartNumberingAfterBreak="0">
     <w:nsid w:val="7D4226E2"/>
     <w:multiLevelType w:val="multilevel"/>
     <w:tmpl w:val="7578DB18"/>
@@ -8758,7 +8499,7 @@
       </w:rPr>
     </w:lvl>
   </w:abstractNum>
-  <w:abstractNum w:abstractNumId="23" w15:restartNumberingAfterBreak="0">
+  <w:abstractNum w:abstractNumId="25" w15:restartNumberingAfterBreak="0">
     <w:nsid w:val="7F9975E8"/>
     <w:multiLevelType w:val="hybridMultilevel"/>
     <w:tmpl w:val="819244BE"/>
@@ -8851,28 +8592,28 @@
     <w:abstractNumId w:val="7"/>
   </w:num>
   <w:num w:numId="2" w16cid:durableId="713772464">
-    <w:abstractNumId w:val="19"/>
+    <w:abstractNumId w:val="21"/>
   </w:num>
   <w:num w:numId="3" w16cid:durableId="470901713">
     <w:abstractNumId w:val="1"/>
   </w:num>
   <w:num w:numId="4" w16cid:durableId="1649359781">
-    <w:abstractNumId w:val="23"/>
+    <w:abstractNumId w:val="25"/>
   </w:num>
   <w:num w:numId="5" w16cid:durableId="636226278">
     <w:abstractNumId w:val="4"/>
   </w:num>
   <w:num w:numId="6" w16cid:durableId="1957055438">
-    <w:abstractNumId w:val="13"/>
+    <w:abstractNumId w:val="15"/>
   </w:num>
   <w:num w:numId="7" w16cid:durableId="2106029287">
-    <w:abstractNumId w:val="20"/>
+    <w:abstractNumId w:val="22"/>
   </w:num>
   <w:num w:numId="8" w16cid:durableId="1457210690">
-    <w:abstractNumId w:val="16"/>
+    <w:abstractNumId w:val="18"/>
   </w:num>
   <w:num w:numId="9" w16cid:durableId="364672425">
-    <w:abstractNumId w:val="14"/>
+    <w:abstractNumId w:val="16"/>
   </w:num>
   <w:num w:numId="10" w16cid:durableId="1066805341">
     <w:abstractNumId w:val="3"/>
@@ -8884,31 +8625,31 @@
     <w:abstractNumId w:val="10"/>
   </w:num>
   <w:num w:numId="13" w16cid:durableId="510490052">
-    <w:abstractNumId w:val="12"/>
+    <w:abstractNumId w:val="14"/>
   </w:num>
   <w:num w:numId="14" w16cid:durableId="991905173">
-    <w:abstractNumId w:val="18"/>
+    <w:abstractNumId w:val="20"/>
   </w:num>
   <w:num w:numId="15" w16cid:durableId="1334063778">
     <w:abstractNumId w:val="11"/>
   </w:num>
   <w:num w:numId="16" w16cid:durableId="198932665">
-    <w:abstractNumId w:val="17"/>
+    <w:abstractNumId w:val="19"/>
   </w:num>
   <w:num w:numId="17" w16cid:durableId="1232345571">
     <w:abstractNumId w:val="5"/>
   </w:num>
   <w:num w:numId="18" w16cid:durableId="1773283981">
-    <w:abstractNumId w:val="22"/>
+    <w:abstractNumId w:val="24"/>
   </w:num>
   <w:num w:numId="19" w16cid:durableId="278950510">
-    <w:abstractNumId w:val="15"/>
+    <w:abstractNumId w:val="17"/>
   </w:num>
   <w:num w:numId="20" w16cid:durableId="1882209155">
     <w:abstractNumId w:val="9"/>
   </w:num>
   <w:num w:numId="21" w16cid:durableId="559250155">
-    <w:abstractNumId w:val="21"/>
+    <w:abstractNumId w:val="23"/>
   </w:num>
   <w:num w:numId="22" w16cid:durableId="474421116">
     <w:abstractNumId w:val="8"/>
@@ -8919,7 +8660,21 @@
   <w:num w:numId="24" w16cid:durableId="1924148319">
     <w:abstractNumId w:val="0"/>
   </w:num>
+  <w:num w:numId="25" w16cid:durableId="534929008">
+    <w:abstractNumId w:val="12"/>
+  </w:num>
+  <w:num w:numId="26" w16cid:durableId="674000173">
+    <w:abstractNumId w:val="13"/>
+  </w:num>
 </w:numbering>
+</file>
+
+<file path=word/people.xml><?xml version="1.0" encoding="utf-8"?>
+<w15:people xmlns:wpc="http://schemas.microsoft.com/office/word/2010/wordprocessingCanvas" xmlns:cx="http://schemas.microsoft.com/office/drawing/2014/chartex" xmlns:cx1="http://schemas.microsoft.com/office/drawing/2015/9/8/chartex" xmlns:cx2="http://schemas.microsoft.com/office/drawing/2015/10/21/chartex" xmlns:cx3="http://schemas.microsoft.com/office/drawing/2016/5/9/chartex" xmlns:cx4="http://schemas.microsoft.com/office/drawing/2016/5/10/chartex" xmlns:cx5="http://schemas.microsoft.com/office/drawing/2016/5/11/chartex" xmlns:cx6="http://schemas.microsoft.com/office/drawing/2016/5/12/chartex" xmlns:cx7="http://schemas.microsoft.com/office/drawing/2016/5/13/chartex" xmlns:cx8="http://schemas.microsoft.com/office/drawing/2016/5/14/chartex" xmlns:mc="http://schemas.openxmlformats.org/markup-compatibility/2006" xmlns:aink="http://schemas.microsoft.com/office/drawing/2016/ink" xmlns:am3d="http://schemas.microsoft.com/office/drawing/2017/model3d" xmlns:o="urn:schemas-microsoft-com:office:office" xmlns:oel="http://schemas.microsoft.com/office/2019/extlst" xmlns:r="http://schemas.openxmlformats.org/officeDocument/2006/relationships" xmlns:m="http://schemas.openxmlformats.org/officeDocument/2006/math" xmlns:v="urn:schemas-microsoft-com:vml" xmlns:wp14="http://schemas.microsoft.com/office/word/2010/wordprocessingDrawing" xmlns:wp="http://schemas.openxmlformats.org/drawingml/2006/wordprocessingDrawing" xmlns:w10="urn:schemas-microsoft-com:office:word" xmlns:w="http://schemas.openxmlformats.org/wordprocessingml/2006/main" xmlns:w14="http://schemas.microsoft.com/office/word/2010/wordml" xmlns:w15="http://schemas.microsoft.com/office/word/2012/wordml" xmlns:w16cex="http://schemas.microsoft.com/office/word/2018/wordml/cex" xmlns:w16cid="http://schemas.microsoft.com/office/word/2016/wordml/cid" xmlns:w16="http://schemas.microsoft.com/office/word/2018/wordml" xmlns:w16sdtdh="http://schemas.microsoft.com/office/word/2020/wordml/sdtdatahash" xmlns:w16se="http://schemas.microsoft.com/office/word/2015/wordml/symex" xmlns:wpg="http://schemas.microsoft.com/office/word/2010/wordprocessingGroup" xmlns:wpi="http://schemas.microsoft.com/office/word/2010/wordprocessingInk" xmlns:wne="http://schemas.microsoft.com/office/word/2006/wordml" xmlns:wps="http://schemas.microsoft.com/office/word/2010/wordprocessingShape" mc:Ignorable="w14 w15 w16se w16cid w16 w16cex w16sdtdh wp14">
+  <w15:person w15:author="Jason Liu">
+    <w15:presenceInfo w15:providerId="Windows Live" w15:userId="7f8bcb2b29f08599"/>
+  </w15:person>
+</w15:people>
 </file>
 
 <file path=word/styles.xml><?xml version="1.0" encoding="utf-8"?>
@@ -9320,9 +9075,9 @@
   <w:style w:type="paragraph" w:default="1" w:styleId="Normal">
     <w:name w:val="Normal"/>
     <w:qFormat/>
-    <w:rsid w:val="00A07BC7"/>
+    <w:rsid w:val="007E020A"/>
     <w:rPr>
-      <w:rFonts w:ascii="Times New Roman" w:hAnsi="Times New Roman"/>
+      <w:rFonts w:ascii="Sitka Text" w:hAnsi="Sitka Text"/>
     </w:rPr>
   </w:style>
   <w:style w:type="paragraph" w:styleId="Heading1">
@@ -10131,6 +9886,74 @@
       <w:shd w:val="clear" w:color="auto" w:fill="E1DFDD"/>
     </w:rPr>
   </w:style>
+  <w:style w:type="character" w:styleId="CommentReference">
+    <w:name w:val="annotation reference"/>
+    <w:basedOn w:val="DefaultParagraphFont"/>
+    <w:uiPriority w:val="99"/>
+    <w:semiHidden/>
+    <w:unhideWhenUsed/>
+    <w:rsid w:val="008B7BE4"/>
+    <w:rPr>
+      <w:sz w:val="16"/>
+      <w:szCs w:val="16"/>
+    </w:rPr>
+  </w:style>
+  <w:style w:type="paragraph" w:styleId="CommentText">
+    <w:name w:val="annotation text"/>
+    <w:basedOn w:val="Normal"/>
+    <w:link w:val="CommentTextChar"/>
+    <w:uiPriority w:val="99"/>
+    <w:unhideWhenUsed/>
+    <w:rsid w:val="008B7BE4"/>
+    <w:pPr>
+      <w:spacing w:line="240" w:lineRule="auto"/>
+    </w:pPr>
+    <w:rPr>
+      <w:sz w:val="20"/>
+      <w:szCs w:val="20"/>
+    </w:rPr>
+  </w:style>
+  <w:style w:type="character" w:customStyle="1" w:styleId="CommentTextChar">
+    <w:name w:val="Comment Text Char"/>
+    <w:basedOn w:val="DefaultParagraphFont"/>
+    <w:link w:val="CommentText"/>
+    <w:uiPriority w:val="99"/>
+    <w:rsid w:val="008B7BE4"/>
+    <w:rPr>
+      <w:rFonts w:ascii="Sitka Text" w:hAnsi="Sitka Text"/>
+      <w:sz w:val="20"/>
+      <w:szCs w:val="20"/>
+    </w:rPr>
+  </w:style>
+  <w:style w:type="paragraph" w:styleId="CommentSubject">
+    <w:name w:val="annotation subject"/>
+    <w:basedOn w:val="CommentText"/>
+    <w:next w:val="CommentText"/>
+    <w:link w:val="CommentSubjectChar"/>
+    <w:uiPriority w:val="99"/>
+    <w:semiHidden/>
+    <w:unhideWhenUsed/>
+    <w:rsid w:val="008B7BE4"/>
+    <w:rPr>
+      <w:b/>
+      <w:bCs/>
+    </w:rPr>
+  </w:style>
+  <w:style w:type="character" w:customStyle="1" w:styleId="CommentSubjectChar">
+    <w:name w:val="Comment Subject Char"/>
+    <w:basedOn w:val="CommentTextChar"/>
+    <w:link w:val="CommentSubject"/>
+    <w:uiPriority w:val="99"/>
+    <w:semiHidden/>
+    <w:rsid w:val="008B7BE4"/>
+    <w:rPr>
+      <w:rFonts w:ascii="Sitka Text" w:hAnsi="Sitka Text"/>
+      <w:b/>
+      <w:bCs/>
+      <w:sz w:val="20"/>
+      <w:szCs w:val="20"/>
+    </w:rPr>
+  </w:style>
 </w:styles>
 </file>
 

</xml_diff>

<commit_message>
Small additions to R&V, descriptions
</commit_message>
<xml_diff>
--- a/Design Document/DesignDocument.docx
+++ b/Design Document/DesignDocument.docx
@@ -3246,6 +3246,9 @@
                 <w:numId w:val="25"/>
               </w:numPr>
             </w:pPr>
+            <w:r>
+              <w:t>Connected users can upload an image successfully quickly.</w:t>
+            </w:r>
           </w:p>
         </w:tc>
         <w:tc>
@@ -3355,17 +3358,15 @@
     </w:p>
     <w:p>
       <w:r>
-        <w:t xml:space="preserve">- A server which allows the user (when connected) to upload an image through a computer or cell phone and enables the MCU to receive the data through a request following the event. The front end can be created with a simple interface (i.e., basic web development through HTML/CSS/JavaScript) that allows users to upload an image, and an </w:t>
+        <w:t xml:space="preserve">- A server which allows the user (when connected) to upload an image through a computer or cell phone and enables the MCU to receive the data through a request following the event. The front end can be created with a simple interface (i.e., basic web </w:t>
       </w:r>
       <w:r>
         <w:lastRenderedPageBreak/>
-        <w:t>on-screen button which flags the image as ready to be delivered to the MCU upon the next request. The back end can be handled with the Django framework and an API which allows the user to actually upload the image on the server and for the MCU to get an encoded version of the to-be-printed image (</w:t>
-      </w:r>
-      <w:proofErr w:type="spellStart"/>
-      <w:r>
-        <w:t>i.e</w:t>
-      </w:r>
-      <w:proofErr w:type="spellEnd"/>
+        <w:t>development through HTML/CSS/JavaScript) that allows users to upload an image, and an on-screen button which flags the image as ready to be delivered to the MCU upon the next request. The back end can be handled with the Django framework and an API which allows the user to actually upload the image on the server and for the MCU to get an encoded version of the to-be-printed image (i.e</w:t>
+      </w:r>
+      <w:r>
+        <w:t>.</w:t>
+      </w:r>
       <w:r>
         <w:t>, through base64 string encoding in a JSON) from the server.</w:t>
       </w:r>
@@ -3550,75 +3551,16 @@
               <w:pStyle w:val="ListParagraph"/>
               <w:numPr>
                 <w:ilvl w:val="0"/>
-                <w:numId w:val="9"/>
+                <w:numId w:val="25"/>
               </w:numPr>
-              <w:rPr>
-                <w:color w:val="FF0000"/>
-              </w:rPr>
             </w:pPr>
             <w:r>
-              <w:rPr>
-                <w:bCs/>
-                <w:color w:val="FF0000"/>
-              </w:rPr>
-              <w:t>Requirement</w:t>
-            </w:r>
-          </w:p>
-          <w:p>
-            <w:pPr>
-              <w:pStyle w:val="ListParagraph"/>
-              <w:numPr>
-                <w:ilvl w:val="1"/>
-                <w:numId w:val="9"/>
-              </w:numPr>
-              <w:rPr>
-                <w:color w:val="FF0000"/>
-              </w:rPr>
-            </w:pPr>
-            <w:proofErr w:type="spellStart"/>
-            <w:r>
-              <w:rPr>
-                <w:color w:val="FF0000"/>
-              </w:rPr>
-              <w:t>Subrequirement</w:t>
-            </w:r>
-            <w:proofErr w:type="spellEnd"/>
-          </w:p>
-          <w:p>
-            <w:pPr>
-              <w:pStyle w:val="ListParagraph"/>
-              <w:numPr>
-                <w:ilvl w:val="1"/>
-                <w:numId w:val="9"/>
-              </w:numPr>
-              <w:rPr>
-                <w:color w:val="FF0000"/>
-              </w:rPr>
-            </w:pPr>
-            <w:proofErr w:type="spellStart"/>
-            <w:r>
-              <w:rPr>
-                <w:color w:val="FF0000"/>
-              </w:rPr>
+              <w:t xml:space="preserve">Processing an image with the FPGA </w:t>
+            </w:r>
+            <w:r>
               <w:lastRenderedPageBreak/>
-              <w:t>Subrequirement</w:t>
-            </w:r>
-            <w:proofErr w:type="spellEnd"/>
-          </w:p>
-          <w:p>
-            <w:pPr>
-              <w:rPr>
-                <w:color w:val="FF0000"/>
-              </w:rPr>
-            </w:pPr>
-            <w:proofErr w:type="spellStart"/>
-            <w:r>
-              <w:rPr>
-                <w:color w:val="FF0000"/>
-              </w:rPr>
-              <w:t>Subrequirement</w:t>
-            </w:r>
-            <w:proofErr w:type="spellEnd"/>
+              <w:t>should be fast.</w:t>
+            </w:r>
           </w:p>
         </w:tc>
         <w:tc>
@@ -3627,78 +3569,8 @@
           </w:tcPr>
           <w:p>
             <w:pPr>
-              <w:pStyle w:val="ListParagraph"/>
-              <w:numPr>
-                <w:ilvl w:val="0"/>
-                <w:numId w:val="10"/>
-              </w:numPr>
-              <w:rPr>
-                <w:color w:val="FF0000"/>
-              </w:rPr>
+              <w:ind w:left="360"/>
             </w:pPr>
-            <w:r>
-              <w:rPr>
-                <w:color w:val="FF0000"/>
-              </w:rPr>
-              <w:lastRenderedPageBreak/>
-              <w:t>Verification</w:t>
-            </w:r>
-          </w:p>
-          <w:p>
-            <w:pPr>
-              <w:pStyle w:val="ListParagraph"/>
-              <w:numPr>
-                <w:ilvl w:val="1"/>
-                <w:numId w:val="10"/>
-              </w:numPr>
-              <w:rPr>
-                <w:color w:val="FF0000"/>
-              </w:rPr>
-            </w:pPr>
-            <w:proofErr w:type="spellStart"/>
-            <w:r>
-              <w:rPr>
-                <w:color w:val="FF0000"/>
-              </w:rPr>
-              <w:t>Subverification</w:t>
-            </w:r>
-            <w:proofErr w:type="spellEnd"/>
-          </w:p>
-          <w:p>
-            <w:pPr>
-              <w:pStyle w:val="ListParagraph"/>
-              <w:numPr>
-                <w:ilvl w:val="1"/>
-                <w:numId w:val="10"/>
-              </w:numPr>
-              <w:rPr>
-                <w:color w:val="FF0000"/>
-              </w:rPr>
-            </w:pPr>
-            <w:proofErr w:type="spellStart"/>
-            <w:r>
-              <w:rPr>
-                <w:color w:val="FF0000"/>
-              </w:rPr>
-              <w:lastRenderedPageBreak/>
-              <w:t>Subverification</w:t>
-            </w:r>
-            <w:proofErr w:type="spellEnd"/>
-          </w:p>
-          <w:p>
-            <w:pPr>
-              <w:rPr>
-                <w:color w:val="FF0000"/>
-              </w:rPr>
-            </w:pPr>
-            <w:proofErr w:type="spellStart"/>
-            <w:r>
-              <w:rPr>
-                <w:color w:val="FF0000"/>
-              </w:rPr>
-              <w:t>Subverification</w:t>
-            </w:r>
-            <w:proofErr w:type="spellEnd"/>
           </w:p>
         </w:tc>
       </w:tr>
@@ -3723,7 +3595,6 @@
                 <w:bCs/>
                 <w:color w:val="FF0000"/>
               </w:rPr>
-              <w:lastRenderedPageBreak/>
               <w:t>Requirement</w:t>
             </w:r>
           </w:p>
@@ -4282,10 +4153,15 @@
           </w:tcPr>
           <w:p>
             <w:pPr>
-              <w:rPr>
-                <w:color w:val="FF0000"/>
-              </w:rPr>
+              <w:pStyle w:val="ListParagraph"/>
+              <w:numPr>
+                <w:ilvl w:val="0"/>
+                <w:numId w:val="25"/>
+              </w:numPr>
             </w:pPr>
+            <w:r>
+              <w:t>The “algorithms” switchbox is responsive.</w:t>
+            </w:r>
           </w:p>
         </w:tc>
         <w:tc>
@@ -4569,10 +4445,7 @@
               </w:numPr>
             </w:pPr>
             <w:r>
-              <w:t>T</w:t>
-            </w:r>
-            <w:r>
-              <w:t>hermal printer at 5-9 V [3]</w:t>
+              <w:t>Thermal printer at 5-9 V [3]</w:t>
             </w:r>
           </w:p>
           <w:p>
@@ -4584,13 +4457,7 @@
               </w:numPr>
             </w:pPr>
             <w:r>
-              <w:t>FPGA at 5 V</w:t>
-            </w:r>
-            <w:r>
-              <w:t xml:space="preserve"> ± 5%</w:t>
-            </w:r>
-            <w:r>
-              <w:t xml:space="preserve"> [7]</w:t>
+              <w:t>FPGA at 5 V ± 5% [7]</w:t>
             </w:r>
           </w:p>
           <w:p>
@@ -4614,10 +4481,7 @@
               </w:numPr>
             </w:pPr>
             <w:r>
-              <w:t>Infrared</w:t>
-            </w:r>
-            <w:r>
-              <w:t xml:space="preserve"> sensor at 3-5 V [10]</w:t>
+              <w:t>Infrared sensor at 3-5 V [10]</w:t>
             </w:r>
           </w:p>
         </w:tc>
@@ -4636,60 +4500,18 @@
               <w:pStyle w:val="ListParagraph"/>
               <w:numPr>
                 <w:ilvl w:val="0"/>
-                <w:numId w:val="9"/>
+                <w:numId w:val="26"/>
               </w:numPr>
+              <w:rPr>
+                <w:bCs/>
+              </w:rPr>
             </w:pPr>
             <w:r>
               <w:rPr>
                 <w:bCs/>
               </w:rPr>
-              <w:t>Requirement</w:t>
-            </w:r>
-          </w:p>
-          <w:p>
-            <w:pPr>
-              <w:pStyle w:val="ListParagraph"/>
-              <w:numPr>
-                <w:ilvl w:val="1"/>
-                <w:numId w:val="9"/>
-              </w:numPr>
-            </w:pPr>
-            <w:proofErr w:type="spellStart"/>
-            <w:r>
-              <w:t>Subrequirement</w:t>
-            </w:r>
-            <w:proofErr w:type="spellEnd"/>
-          </w:p>
-          <w:p>
-            <w:pPr>
-              <w:pStyle w:val="ListParagraph"/>
-              <w:numPr>
-                <w:ilvl w:val="1"/>
-                <w:numId w:val="9"/>
-              </w:numPr>
-            </w:pPr>
-            <w:proofErr w:type="spellStart"/>
-            <w:r>
-              <w:t>Subrequirement</w:t>
-            </w:r>
-            <w:proofErr w:type="spellEnd"/>
-          </w:p>
-          <w:p>
-            <w:pPr>
-              <w:pStyle w:val="ListParagraph"/>
-              <w:numPr>
-                <w:ilvl w:val="1"/>
-                <w:numId w:val="9"/>
-              </w:numPr>
-              <w:rPr>
-                <w:bCs/>
-              </w:rPr>
-            </w:pPr>
-            <w:proofErr w:type="spellStart"/>
-            <w:r>
-              <w:t>Subrequirement</w:t>
-            </w:r>
-            <w:proofErr w:type="spellEnd"/>
+              <w:t>The subsystem is safe.</w:t>
+            </w:r>
           </w:p>
         </w:tc>
         <w:tc>
@@ -4846,11 +4668,9 @@
         <w:lastRenderedPageBreak/>
         <w:t xml:space="preserve">- It is important that the power system is able to supply the upper conservative limit of 45W as well, since this would be able to provide enough power to the system in the case of </w:t>
       </w:r>
-      <w:proofErr w:type="gramStart"/>
-      <w:r>
-        <w:t>sub components</w:t>
-      </w:r>
-      <w:proofErr w:type="gramEnd"/>
+      <w:r>
+        <w:t>subcomponents</w:t>
+      </w:r>
       <w:r>
         <w:t xml:space="preserve"> requiring peak power. </w:t>
       </w:r>
@@ -4871,20 +4691,6 @@
       </w:r>
       <w:bookmarkEnd w:id="21"/>
     </w:p>
-    <w:p>
-      <w:r>
-        <w:t xml:space="preserve">- Servers are considered outside the scope of this class, so it may be difficult to implement. Additionally, based on our implementation of accepting data from a user, we can have our local server (and hence, our local device) be susceptible to a </w:t>
-      </w:r>
-      <w:proofErr w:type="spellStart"/>
-      <w:r>
-        <w:t>cyber attack</w:t>
-      </w:r>
-      <w:proofErr w:type="spellEnd"/>
-      <w:r>
-        <w:t>. Using JavaScript makes us potentially vulnerable to some control flow hijacking, which can allow users to attack our device. Since our code is online, attackers can try to precisely send images to hijack the server.</w:t>
-      </w:r>
-    </w:p>
-    <w:p/>
     <w:p>
       <w:r>
         <w:t>- The printer itself needs to operate at over 150 degrees Fahrenheit in order to activate the thermal paper, and therefore we must ensure, for the safety of the device for the user, that the specific area intended to be held by the user remains under 120 degrees Fahrenheit throughout operation. The reason for 120 degrees Fahrenheit is because this is generally agreed upon for handheld products as the upper limit of a safe-to-touch temperature [9], and it would be extremely detrimental if the device were to cause harm by exceeding this rating.</w:t>
@@ -5041,21 +4847,7 @@
                 <w:b/>
                 <w:bCs/>
               </w:rPr>
-              <w:t>4</w:t>
-            </w:r>
-            <w:r>
-              <w:rPr>
-                <w:b/>
-                <w:bCs/>
-              </w:rPr>
-              <w:t xml:space="preserve">: </w:t>
-            </w:r>
-            <w:r>
-              <w:rPr>
-                <w:b/>
-                <w:bCs/>
-              </w:rPr>
-              <w:t>Parts Cost</w:t>
+              <w:t>4: Parts Cost</w:t>
             </w:r>
           </w:p>
         </w:tc>
@@ -7215,7 +7007,7 @@
   <w:abstractNum w:abstractNumId="12" w15:restartNumberingAfterBreak="0">
     <w:nsid w:val="38C467C6"/>
     <w:multiLevelType w:val="hybridMultilevel"/>
-    <w:tmpl w:val="95E0389E"/>
+    <w:tmpl w:val="1C822496"/>
     <w:lvl w:ilvl="0" w:tplc="04090001">
       <w:start w:val="1"/>
       <w:numFmt w:val="bullet"/>
@@ -7328,7 +7120,7 @@
   <w:abstractNum w:abstractNumId="13" w15:restartNumberingAfterBreak="0">
     <w:nsid w:val="38E56383"/>
     <w:multiLevelType w:val="hybridMultilevel"/>
-    <w:tmpl w:val="498C0A2E"/>
+    <w:tmpl w:val="C9CE5B5C"/>
     <w:lvl w:ilvl="0" w:tplc="04090001">
       <w:start w:val="1"/>
       <w:numFmt w:val="bullet"/>

</xml_diff>